<commit_message>
need to fix the report and enhance code
</commit_message>
<xml_diff>
--- a/Final-Report_24-25.docx
+++ b/Final-Report_24-25.docx
@@ -903,59 +903,34 @@
           <w:r>
             <w:fldChar w:fldCharType="separate"/>
           </w:r>
-          <w:hyperlink w:anchor="_Toc192589716" w:history="1">
+          <w:hyperlink w:anchor="_Toc192604203" w:history="1">
             <w:r>
               <w:rPr>
                 <w:rStyle w:val="Hyperlink"/>
                 <w:noProof/>
-                <w:spacing w:val="-1"/>
-              </w:rPr>
-              <w:t>I.</w:t>
-            </w:r>
-            <w:r>
-              <w:rPr>
-                <w:rFonts w:asciiTheme="minorHAnsi" w:eastAsiaTheme="minorEastAsia" w:hAnsiTheme="minorHAnsi" w:cstheme="minorBidi"/>
-                <w:b w:val="0"/>
-                <w:bCs w:val="0"/>
-                <w:i w:val="0"/>
-                <w:iCs w:val="0"/>
-                <w:noProof/>
-                <w:kern w:val="2"/>
-                <w:sz w:val="24"/>
-                <w:szCs w:val="24"/>
-                <w:lang w:val="vi-VN" w:eastAsia="vi-VN"/>
-                <w14:ligatures w14:val="standardContextual"/>
+              </w:rPr>
+              <w:t>1. INTRODUCTION</w:t>
+            </w:r>
+            <w:r>
+              <w:rPr>
+                <w:noProof/>
+                <w:webHidden/>
               </w:rPr>
               <w:tab/>
             </w:r>
             <w:r>
               <w:rPr>
-                <w:rStyle w:val="Hyperlink"/>
-                <w:noProof/>
-                <w:spacing w:val="-2"/>
-              </w:rPr>
-              <w:t>INTRODUCTION</w:t>
-            </w:r>
-            <w:r>
-              <w:rPr>
                 <w:noProof/>
                 <w:webHidden/>
               </w:rPr>
-              <w:tab/>
+              <w:fldChar w:fldCharType="begin"/>
             </w:r>
             <w:r>
               <w:rPr>
                 <w:noProof/>
                 <w:webHidden/>
               </w:rPr>
-              <w:fldChar w:fldCharType="begin"/>
-            </w:r>
-            <w:r>
-              <w:rPr>
-                <w:noProof/>
-                <w:webHidden/>
-              </w:rPr>
-              <w:instrText xml:space="preserve"> PAGEREF _Toc192589716 \h </w:instrText>
+              <w:instrText xml:space="preserve"> PAGEREF _Toc192604203 \h </w:instrText>
             </w:r>
             <w:r>
               <w:rPr>
@@ -1006,598 +981,54 @@
               <w14:ligatures w14:val="standardContextual"/>
             </w:rPr>
           </w:pPr>
-          <w:hyperlink w:anchor="_Toc192589717" w:history="1">
+          <w:hyperlink w:anchor="_Toc192604204" w:history="1">
             <w:r>
               <w:rPr>
                 <w:rStyle w:val="Hyperlink"/>
                 <w:noProof/>
-                <w:spacing w:val="-1"/>
-              </w:rPr>
-              <w:t>II.</w:t>
-            </w:r>
-            <w:r>
-              <w:rPr>
-                <w:rFonts w:asciiTheme="minorHAnsi" w:eastAsiaTheme="minorEastAsia" w:hAnsiTheme="minorHAnsi" w:cstheme="minorBidi"/>
-                <w:b w:val="0"/>
-                <w:bCs w:val="0"/>
-                <w:i w:val="0"/>
-                <w:iCs w:val="0"/>
-                <w:noProof/>
-                <w:kern w:val="2"/>
-                <w:sz w:val="24"/>
-                <w:szCs w:val="24"/>
-                <w:lang w:val="vi-VN" w:eastAsia="vi-VN"/>
-                <w14:ligatures w14:val="standardContextual"/>
+              </w:rPr>
+              <w:t>RESEARCH AND REVIEW</w:t>
+            </w:r>
+            <w:r>
+              <w:rPr>
+                <w:noProof/>
+                <w:webHidden/>
               </w:rPr>
               <w:tab/>
             </w:r>
             <w:r>
               <w:rPr>
-                <w:rStyle w:val="Hyperlink"/>
-                <w:noProof/>
-              </w:rPr>
-              <w:t>RESEARCH</w:t>
-            </w:r>
-            <w:r>
-              <w:rPr>
-                <w:rStyle w:val="Hyperlink"/>
-                <w:noProof/>
-                <w:spacing w:val="-6"/>
-              </w:rPr>
-              <w:t xml:space="preserve"> </w:t>
-            </w:r>
-            <w:r>
-              <w:rPr>
-                <w:rStyle w:val="Hyperlink"/>
-                <w:noProof/>
-              </w:rPr>
-              <w:t>AND</w:t>
-            </w:r>
-            <w:r>
-              <w:rPr>
-                <w:rStyle w:val="Hyperlink"/>
-                <w:noProof/>
-                <w:spacing w:val="-5"/>
-              </w:rPr>
-              <w:t xml:space="preserve"> </w:t>
-            </w:r>
-            <w:r>
-              <w:rPr>
-                <w:rStyle w:val="Hyperlink"/>
-                <w:noProof/>
-                <w:spacing w:val="-2"/>
-              </w:rPr>
-              <w:t>REVIEW</w:t>
-            </w:r>
-            <w:r>
-              <w:rPr>
                 <w:noProof/>
                 <w:webHidden/>
               </w:rPr>
-              <w:tab/>
+              <w:fldChar w:fldCharType="begin"/>
             </w:r>
             <w:r>
               <w:rPr>
                 <w:noProof/>
                 <w:webHidden/>
               </w:rPr>
-              <w:fldChar w:fldCharType="begin"/>
+              <w:instrText xml:space="preserve"> PAGEREF _Toc192604204 \h </w:instrText>
             </w:r>
             <w:r>
               <w:rPr>
                 <w:noProof/>
                 <w:webHidden/>
               </w:rPr>
-              <w:instrText xml:space="preserve"> PAGEREF _Toc192589717 \h </w:instrText>
             </w:r>
             <w:r>
               <w:rPr>
                 <w:noProof/>
                 <w:webHidden/>
               </w:rPr>
+              <w:fldChar w:fldCharType="separate"/>
             </w:r>
             <w:r>
               <w:rPr>
                 <w:noProof/>
                 <w:webHidden/>
               </w:rPr>
-              <w:fldChar w:fldCharType="separate"/>
-            </w:r>
-            <w:r>
-              <w:rPr>
-                <w:noProof/>
-                <w:webHidden/>
-              </w:rPr>
               <w:t>4</w:t>
-            </w:r>
-            <w:r>
-              <w:rPr>
-                <w:noProof/>
-                <w:webHidden/>
-              </w:rPr>
-              <w:fldChar w:fldCharType="end"/>
-            </w:r>
-          </w:hyperlink>
-        </w:p>
-        <w:p>
-          <w:pPr>
-            <w:pStyle w:val="TOC3"/>
-            <w:tabs>
-              <w:tab w:val="right" w:leader="dot" w:pos="10070"/>
-            </w:tabs>
-            <w:rPr>
-              <w:noProof/>
-            </w:rPr>
-          </w:pPr>
-          <w:hyperlink w:anchor="_Toc192589718" w:history="1">
-            <w:r>
-              <w:rPr>
-                <w:rStyle w:val="Hyperlink"/>
-                <w:noProof/>
-                <w:spacing w:val="-2"/>
-              </w:rPr>
-              <w:t>CSMA/CA</w:t>
-            </w:r>
-            <w:r>
-              <w:rPr>
-                <w:noProof/>
-                <w:webHidden/>
-              </w:rPr>
-              <w:tab/>
-            </w:r>
-            <w:r>
-              <w:rPr>
-                <w:noProof/>
-                <w:webHidden/>
-              </w:rPr>
-              <w:fldChar w:fldCharType="begin"/>
-            </w:r>
-            <w:r>
-              <w:rPr>
-                <w:noProof/>
-                <w:webHidden/>
-              </w:rPr>
-              <w:instrText xml:space="preserve"> PAGEREF _Toc192589718 \h </w:instrText>
-            </w:r>
-            <w:r>
-              <w:rPr>
-                <w:noProof/>
-                <w:webHidden/>
-              </w:rPr>
-            </w:r>
-            <w:r>
-              <w:rPr>
-                <w:noProof/>
-                <w:webHidden/>
-              </w:rPr>
-              <w:fldChar w:fldCharType="separate"/>
-            </w:r>
-            <w:r>
-              <w:rPr>
-                <w:noProof/>
-                <w:webHidden/>
-              </w:rPr>
-              <w:t>4</w:t>
-            </w:r>
-            <w:r>
-              <w:rPr>
-                <w:noProof/>
-                <w:webHidden/>
-              </w:rPr>
-              <w:fldChar w:fldCharType="end"/>
-            </w:r>
-          </w:hyperlink>
-        </w:p>
-        <w:p>
-          <w:pPr>
-            <w:pStyle w:val="TOC3"/>
-            <w:tabs>
-              <w:tab w:val="right" w:leader="dot" w:pos="10070"/>
-            </w:tabs>
-            <w:rPr>
-              <w:noProof/>
-            </w:rPr>
-          </w:pPr>
-          <w:hyperlink w:anchor="_Toc192589719" w:history="1">
-            <w:r>
-              <w:rPr>
-                <w:rStyle w:val="Hyperlink"/>
-                <w:noProof/>
-                <w:spacing w:val="-2"/>
-              </w:rPr>
-              <w:t>RTS/CTS</w:t>
-            </w:r>
-            <w:r>
-              <w:rPr>
-                <w:noProof/>
-                <w:webHidden/>
-              </w:rPr>
-              <w:tab/>
-            </w:r>
-            <w:r>
-              <w:rPr>
-                <w:noProof/>
-                <w:webHidden/>
-              </w:rPr>
-              <w:fldChar w:fldCharType="begin"/>
-            </w:r>
-            <w:r>
-              <w:rPr>
-                <w:noProof/>
-                <w:webHidden/>
-              </w:rPr>
-              <w:instrText xml:space="preserve"> PAGEREF _Toc192589719 \h </w:instrText>
-            </w:r>
-            <w:r>
-              <w:rPr>
-                <w:noProof/>
-                <w:webHidden/>
-              </w:rPr>
-            </w:r>
-            <w:r>
-              <w:rPr>
-                <w:noProof/>
-                <w:webHidden/>
-              </w:rPr>
-              <w:fldChar w:fldCharType="separate"/>
-            </w:r>
-            <w:r>
-              <w:rPr>
-                <w:noProof/>
-                <w:webHidden/>
-              </w:rPr>
-              <w:t>4</w:t>
-            </w:r>
-            <w:r>
-              <w:rPr>
-                <w:noProof/>
-                <w:webHidden/>
-              </w:rPr>
-              <w:fldChar w:fldCharType="end"/>
-            </w:r>
-          </w:hyperlink>
-        </w:p>
-        <w:p>
-          <w:pPr>
-            <w:pStyle w:val="TOC3"/>
-            <w:tabs>
-              <w:tab w:val="right" w:leader="dot" w:pos="10070"/>
-            </w:tabs>
-            <w:rPr>
-              <w:noProof/>
-            </w:rPr>
-          </w:pPr>
-          <w:hyperlink w:anchor="_Toc192589720" w:history="1">
-            <w:r>
-              <w:rPr>
-                <w:rStyle w:val="Hyperlink"/>
-                <w:noProof/>
-              </w:rPr>
-              <w:t xml:space="preserve">Ad-hoc </w:t>
-            </w:r>
-            <w:r>
-              <w:rPr>
-                <w:rStyle w:val="Hyperlink"/>
-                <w:noProof/>
-                <w:spacing w:val="-4"/>
-              </w:rPr>
-              <w:t>Mode</w:t>
-            </w:r>
-            <w:r>
-              <w:rPr>
-                <w:noProof/>
-                <w:webHidden/>
-              </w:rPr>
-              <w:tab/>
-            </w:r>
-            <w:r>
-              <w:rPr>
-                <w:noProof/>
-                <w:webHidden/>
-              </w:rPr>
-              <w:fldChar w:fldCharType="begin"/>
-            </w:r>
-            <w:r>
-              <w:rPr>
-                <w:noProof/>
-                <w:webHidden/>
-              </w:rPr>
-              <w:instrText xml:space="preserve"> PAGEREF _Toc192589720 \h </w:instrText>
-            </w:r>
-            <w:r>
-              <w:rPr>
-                <w:noProof/>
-                <w:webHidden/>
-              </w:rPr>
-            </w:r>
-            <w:r>
-              <w:rPr>
-                <w:noProof/>
-                <w:webHidden/>
-              </w:rPr>
-              <w:fldChar w:fldCharType="separate"/>
-            </w:r>
-            <w:r>
-              <w:rPr>
-                <w:noProof/>
-                <w:webHidden/>
-              </w:rPr>
-              <w:t>4</w:t>
-            </w:r>
-            <w:r>
-              <w:rPr>
-                <w:noProof/>
-                <w:webHidden/>
-              </w:rPr>
-              <w:fldChar w:fldCharType="end"/>
-            </w:r>
-          </w:hyperlink>
-        </w:p>
-        <w:p>
-          <w:pPr>
-            <w:pStyle w:val="TOC1"/>
-            <w:tabs>
-              <w:tab w:val="left" w:pos="978"/>
-              <w:tab w:val="right" w:leader="dot" w:pos="10070"/>
-            </w:tabs>
-            <w:rPr>
-              <w:rFonts w:asciiTheme="minorHAnsi" w:eastAsiaTheme="minorEastAsia" w:hAnsiTheme="minorHAnsi" w:cstheme="minorBidi"/>
-              <w:b w:val="0"/>
-              <w:bCs w:val="0"/>
-              <w:i w:val="0"/>
-              <w:iCs w:val="0"/>
-              <w:noProof/>
-              <w:kern w:val="2"/>
-              <w:sz w:val="24"/>
-              <w:szCs w:val="24"/>
-              <w:lang w:val="vi-VN" w:eastAsia="vi-VN"/>
-              <w14:ligatures w14:val="standardContextual"/>
-            </w:rPr>
-          </w:pPr>
-          <w:hyperlink w:anchor="_Toc192589721" w:history="1">
-            <w:r>
-              <w:rPr>
-                <w:rStyle w:val="Hyperlink"/>
-                <w:noProof/>
-                <w:spacing w:val="-1"/>
-              </w:rPr>
-              <w:t>III.</w:t>
-            </w:r>
-            <w:r>
-              <w:rPr>
-                <w:rFonts w:asciiTheme="minorHAnsi" w:eastAsiaTheme="minorEastAsia" w:hAnsiTheme="minorHAnsi" w:cstheme="minorBidi"/>
-                <w:b w:val="0"/>
-                <w:bCs w:val="0"/>
-                <w:i w:val="0"/>
-                <w:iCs w:val="0"/>
-                <w:noProof/>
-                <w:kern w:val="2"/>
-                <w:sz w:val="24"/>
-                <w:szCs w:val="24"/>
-                <w:lang w:val="vi-VN" w:eastAsia="vi-VN"/>
-                <w14:ligatures w14:val="standardContextual"/>
-              </w:rPr>
-              <w:tab/>
-            </w:r>
-            <w:r>
-              <w:rPr>
-                <w:rStyle w:val="Hyperlink"/>
-                <w:noProof/>
-              </w:rPr>
-              <w:t>SET</w:t>
-            </w:r>
-            <w:r>
-              <w:rPr>
-                <w:rStyle w:val="Hyperlink"/>
-                <w:noProof/>
-                <w:spacing w:val="-3"/>
-              </w:rPr>
-              <w:t xml:space="preserve"> </w:t>
-            </w:r>
-            <w:r>
-              <w:rPr>
-                <w:rStyle w:val="Hyperlink"/>
-                <w:noProof/>
-              </w:rPr>
-              <w:t>UP</w:t>
-            </w:r>
-            <w:r>
-              <w:rPr>
-                <w:rStyle w:val="Hyperlink"/>
-                <w:noProof/>
-                <w:spacing w:val="-2"/>
-              </w:rPr>
-              <w:t xml:space="preserve"> APPLICATION</w:t>
-            </w:r>
-            <w:r>
-              <w:rPr>
-                <w:noProof/>
-                <w:webHidden/>
-              </w:rPr>
-              <w:tab/>
-            </w:r>
-            <w:r>
-              <w:rPr>
-                <w:noProof/>
-                <w:webHidden/>
-              </w:rPr>
-              <w:fldChar w:fldCharType="begin"/>
-            </w:r>
-            <w:r>
-              <w:rPr>
-                <w:noProof/>
-                <w:webHidden/>
-              </w:rPr>
-              <w:instrText xml:space="preserve"> PAGEREF _Toc192589721 \h </w:instrText>
-            </w:r>
-            <w:r>
-              <w:rPr>
-                <w:noProof/>
-                <w:webHidden/>
-              </w:rPr>
-            </w:r>
-            <w:r>
-              <w:rPr>
-                <w:noProof/>
-                <w:webHidden/>
-              </w:rPr>
-              <w:fldChar w:fldCharType="separate"/>
-            </w:r>
-            <w:r>
-              <w:rPr>
-                <w:noProof/>
-                <w:webHidden/>
-              </w:rPr>
-              <w:t>4</w:t>
-            </w:r>
-            <w:r>
-              <w:rPr>
-                <w:noProof/>
-                <w:webHidden/>
-              </w:rPr>
-              <w:fldChar w:fldCharType="end"/>
-            </w:r>
-          </w:hyperlink>
-        </w:p>
-        <w:p>
-          <w:pPr>
-            <w:pStyle w:val="TOC1"/>
-            <w:tabs>
-              <w:tab w:val="left" w:pos="978"/>
-              <w:tab w:val="right" w:leader="dot" w:pos="10070"/>
-            </w:tabs>
-            <w:rPr>
-              <w:rFonts w:asciiTheme="minorHAnsi" w:eastAsiaTheme="minorEastAsia" w:hAnsiTheme="minorHAnsi" w:cstheme="minorBidi"/>
-              <w:b w:val="0"/>
-              <w:bCs w:val="0"/>
-              <w:i w:val="0"/>
-              <w:iCs w:val="0"/>
-              <w:noProof/>
-              <w:kern w:val="2"/>
-              <w:sz w:val="24"/>
-              <w:szCs w:val="24"/>
-              <w:lang w:val="vi-VN" w:eastAsia="vi-VN"/>
-              <w14:ligatures w14:val="standardContextual"/>
-            </w:rPr>
-          </w:pPr>
-          <w:hyperlink w:anchor="_Toc192589722" w:history="1">
-            <w:r>
-              <w:rPr>
-                <w:rStyle w:val="Hyperlink"/>
-                <w:noProof/>
-                <w:spacing w:val="-1"/>
-              </w:rPr>
-              <w:t>IV.</w:t>
-            </w:r>
-            <w:r>
-              <w:rPr>
-                <w:rFonts w:asciiTheme="minorHAnsi" w:eastAsiaTheme="minorEastAsia" w:hAnsiTheme="minorHAnsi" w:cstheme="minorBidi"/>
-                <w:b w:val="0"/>
-                <w:bCs w:val="0"/>
-                <w:i w:val="0"/>
-                <w:iCs w:val="0"/>
-                <w:noProof/>
-                <w:kern w:val="2"/>
-                <w:sz w:val="24"/>
-                <w:szCs w:val="24"/>
-                <w:lang w:val="vi-VN" w:eastAsia="vi-VN"/>
-                <w14:ligatures w14:val="standardContextual"/>
-              </w:rPr>
-              <w:tab/>
-            </w:r>
-            <w:r>
-              <w:rPr>
-                <w:rStyle w:val="Hyperlink"/>
-                <w:noProof/>
-              </w:rPr>
-              <w:t>COLLECT</w:t>
-            </w:r>
-            <w:r>
-              <w:rPr>
-                <w:rStyle w:val="Hyperlink"/>
-                <w:noProof/>
-                <w:spacing w:val="-9"/>
-              </w:rPr>
-              <w:t xml:space="preserve"> </w:t>
-            </w:r>
-            <w:r>
-              <w:rPr>
-                <w:rStyle w:val="Hyperlink"/>
-                <w:noProof/>
-              </w:rPr>
-              <w:t>AND</w:t>
-            </w:r>
-            <w:r>
-              <w:rPr>
-                <w:rStyle w:val="Hyperlink"/>
-                <w:noProof/>
-                <w:spacing w:val="-9"/>
-              </w:rPr>
-              <w:t xml:space="preserve"> </w:t>
-            </w:r>
-            <w:r>
-              <w:rPr>
-                <w:rStyle w:val="Hyperlink"/>
-                <w:noProof/>
-              </w:rPr>
-              <w:t>ANALYZE</w:t>
-            </w:r>
-            <w:r>
-              <w:rPr>
-                <w:rStyle w:val="Hyperlink"/>
-                <w:noProof/>
-                <w:spacing w:val="-9"/>
-              </w:rPr>
-              <w:t xml:space="preserve"> </w:t>
-            </w:r>
-            <w:r>
-              <w:rPr>
-                <w:rStyle w:val="Hyperlink"/>
-                <w:noProof/>
-                <w:spacing w:val="-4"/>
-              </w:rPr>
-              <w:t>DATA</w:t>
-            </w:r>
-            <w:r>
-              <w:rPr>
-                <w:noProof/>
-                <w:webHidden/>
-              </w:rPr>
-              <w:tab/>
-            </w:r>
-            <w:r>
-              <w:rPr>
-                <w:noProof/>
-                <w:webHidden/>
-              </w:rPr>
-              <w:fldChar w:fldCharType="begin"/>
-            </w:r>
-            <w:r>
-              <w:rPr>
-                <w:noProof/>
-                <w:webHidden/>
-              </w:rPr>
-              <w:instrText xml:space="preserve"> PAGEREF _Toc192589722 \h </w:instrText>
-            </w:r>
-            <w:r>
-              <w:rPr>
-                <w:noProof/>
-                <w:webHidden/>
-              </w:rPr>
-            </w:r>
-            <w:r>
-              <w:rPr>
-                <w:noProof/>
-                <w:webHidden/>
-              </w:rPr>
-              <w:fldChar w:fldCharType="separate"/>
-            </w:r>
-            <w:r>
-              <w:rPr>
-                <w:noProof/>
-                <w:webHidden/>
-              </w:rPr>
-              <w:t>6</w:t>
             </w:r>
             <w:r>
               <w:rPr>
@@ -1612,7 +1043,6 @@
           <w:pPr>
             <w:pStyle w:val="TOC2"/>
             <w:tabs>
-              <w:tab w:val="left" w:pos="1200"/>
               <w:tab w:val="right" w:leader="dot" w:pos="10070"/>
             </w:tabs>
             <w:rPr>
@@ -1627,92 +1057,56 @@
               <w14:ligatures w14:val="standardContextual"/>
             </w:rPr>
           </w:pPr>
-          <w:hyperlink w:anchor="_Toc192589723" w:history="1">
+          <w:hyperlink w:anchor="_Toc192604205" w:history="1">
             <w:r>
               <w:rPr>
                 <w:rStyle w:val="Hyperlink"/>
-                <w:noProof/>
-                <w:spacing w:val="-1"/>
-              </w:rPr>
-              <w:t>1.</w:t>
-            </w:r>
-            <w:r>
-              <w:rPr>
-                <w:rFonts w:asciiTheme="minorHAnsi" w:eastAsiaTheme="minorEastAsia" w:hAnsiTheme="minorHAnsi" w:cstheme="minorBidi"/>
-                <w:i w:val="0"/>
-                <w:iCs w:val="0"/>
-                <w:noProof/>
-                <w:kern w:val="2"/>
-                <w:sz w:val="24"/>
-                <w:szCs w:val="24"/>
-                <w:lang w:val="vi-VN" w:eastAsia="vi-VN"/>
-                <w14:ligatures w14:val="standardContextual"/>
+                <w:b/>
+                <w:bCs/>
+                <w:noProof/>
+              </w:rPr>
+              <w:t>CSMA/CA</w:t>
+            </w:r>
+            <w:r>
+              <w:rPr>
+                <w:noProof/>
+                <w:webHidden/>
               </w:rPr>
               <w:tab/>
             </w:r>
             <w:r>
               <w:rPr>
-                <w:rStyle w:val="Hyperlink"/>
-                <w:noProof/>
-              </w:rPr>
-              <w:t>Collect</w:t>
-            </w:r>
-            <w:r>
-              <w:rPr>
-                <w:rStyle w:val="Hyperlink"/>
-                <w:noProof/>
-                <w:spacing w:val="-7"/>
-              </w:rPr>
-              <w:t xml:space="preserve"> </w:t>
-            </w:r>
-            <w:r>
-              <w:rPr>
-                <w:rStyle w:val="Hyperlink"/>
-                <w:noProof/>
-                <w:spacing w:val="-4"/>
-              </w:rPr>
-              <w:t>Data</w:t>
-            </w:r>
-            <w:r>
-              <w:rPr>
                 <w:noProof/>
                 <w:webHidden/>
               </w:rPr>
-              <w:tab/>
+              <w:fldChar w:fldCharType="begin"/>
             </w:r>
             <w:r>
               <w:rPr>
                 <w:noProof/>
                 <w:webHidden/>
               </w:rPr>
-              <w:fldChar w:fldCharType="begin"/>
+              <w:instrText xml:space="preserve"> PAGEREF _Toc192604205 \h </w:instrText>
             </w:r>
             <w:r>
               <w:rPr>
                 <w:noProof/>
                 <w:webHidden/>
               </w:rPr>
-              <w:instrText xml:space="preserve"> PAGEREF _Toc192589723 \h </w:instrText>
             </w:r>
             <w:r>
               <w:rPr>
                 <w:noProof/>
                 <w:webHidden/>
               </w:rPr>
+              <w:fldChar w:fldCharType="separate"/>
             </w:r>
             <w:r>
               <w:rPr>
                 <w:noProof/>
                 <w:webHidden/>
               </w:rPr>
-              <w:fldChar w:fldCharType="separate"/>
-            </w:r>
-            <w:r>
-              <w:rPr>
-                <w:noProof/>
-                <w:webHidden/>
-              </w:rPr>
-              <w:t>6</w:t>
+              <w:t>4</w:t>
             </w:r>
             <w:r>
               <w:rPr>
@@ -1727,7 +1121,6 @@
           <w:pPr>
             <w:pStyle w:val="TOC2"/>
             <w:tabs>
-              <w:tab w:val="left" w:pos="1200"/>
               <w:tab w:val="right" w:leader="dot" w:pos="10070"/>
             </w:tabs>
             <w:rPr>
@@ -1742,51 +1135,103 @@
               <w14:ligatures w14:val="standardContextual"/>
             </w:rPr>
           </w:pPr>
-          <w:hyperlink w:anchor="_Toc192589724" w:history="1">
+          <w:hyperlink w:anchor="_Toc192604206" w:history="1">
             <w:r>
               <w:rPr>
                 <w:rStyle w:val="Hyperlink"/>
-                <w:noProof/>
-                <w:spacing w:val="-1"/>
-              </w:rPr>
-              <w:t>2.</w:t>
-            </w:r>
-            <w:r>
-              <w:rPr>
-                <w:rFonts w:asciiTheme="minorHAnsi" w:eastAsiaTheme="minorEastAsia" w:hAnsiTheme="minorHAnsi" w:cstheme="minorBidi"/>
-                <w:i w:val="0"/>
-                <w:iCs w:val="0"/>
-                <w:noProof/>
-                <w:kern w:val="2"/>
-                <w:sz w:val="24"/>
-                <w:szCs w:val="24"/>
-                <w:lang w:val="vi-VN" w:eastAsia="vi-VN"/>
-                <w14:ligatures w14:val="standardContextual"/>
+                <w:b/>
+                <w:bCs/>
+                <w:noProof/>
+              </w:rPr>
+              <w:t>RTS/CTS</w:t>
+            </w:r>
+            <w:r>
+              <w:rPr>
+                <w:noProof/>
+                <w:webHidden/>
               </w:rPr>
               <w:tab/>
             </w:r>
             <w:r>
               <w:rPr>
+                <w:noProof/>
+                <w:webHidden/>
+              </w:rPr>
+              <w:fldChar w:fldCharType="begin"/>
+            </w:r>
+            <w:r>
+              <w:rPr>
+                <w:noProof/>
+                <w:webHidden/>
+              </w:rPr>
+              <w:instrText xml:space="preserve"> PAGEREF _Toc192604206 \h </w:instrText>
+            </w:r>
+            <w:r>
+              <w:rPr>
+                <w:noProof/>
+                <w:webHidden/>
+              </w:rPr>
+            </w:r>
+            <w:r>
+              <w:rPr>
+                <w:noProof/>
+                <w:webHidden/>
+              </w:rPr>
+              <w:fldChar w:fldCharType="separate"/>
+            </w:r>
+            <w:r>
+              <w:rPr>
+                <w:noProof/>
+                <w:webHidden/>
+              </w:rPr>
+              <w:t>4</w:t>
+            </w:r>
+            <w:r>
+              <w:rPr>
+                <w:noProof/>
+                <w:webHidden/>
+              </w:rPr>
+              <w:fldChar w:fldCharType="end"/>
+            </w:r>
+          </w:hyperlink>
+        </w:p>
+        <w:p>
+          <w:pPr>
+            <w:pStyle w:val="TOC2"/>
+            <w:tabs>
+              <w:tab w:val="right" w:leader="dot" w:pos="10070"/>
+            </w:tabs>
+            <w:rPr>
+              <w:rFonts w:asciiTheme="minorHAnsi" w:eastAsiaTheme="minorEastAsia" w:hAnsiTheme="minorHAnsi" w:cstheme="minorBidi"/>
+              <w:i w:val="0"/>
+              <w:iCs w:val="0"/>
+              <w:noProof/>
+              <w:kern w:val="2"/>
+              <w:sz w:val="24"/>
+              <w:szCs w:val="24"/>
+              <w:lang w:val="vi-VN" w:eastAsia="vi-VN"/>
+              <w14:ligatures w14:val="standardContextual"/>
+            </w:rPr>
+          </w:pPr>
+          <w:hyperlink w:anchor="_Toc192604207" w:history="1">
+            <w:r>
+              <w:rPr>
                 <w:rStyle w:val="Hyperlink"/>
-                <w:noProof/>
-              </w:rPr>
-              <w:t>Analyze</w:t>
+                <w:b/>
+                <w:bCs/>
+                <w:noProof/>
+              </w:rPr>
+              <w:t xml:space="preserve">Ad-hoc </w:t>
             </w:r>
             <w:r>
               <w:rPr>
                 <w:rStyle w:val="Hyperlink"/>
-                <w:noProof/>
-                <w:spacing w:val="-7"/>
-              </w:rPr>
-              <w:t xml:space="preserve"> </w:t>
-            </w:r>
-            <w:r>
-              <w:rPr>
-                <w:rStyle w:val="Hyperlink"/>
+                <w:b/>
+                <w:bCs/>
                 <w:noProof/>
                 <w:spacing w:val="-4"/>
               </w:rPr>
-              <w:t>Data</w:t>
+              <w:t>Mode</w:t>
             </w:r>
             <w:r>
               <w:rPr>
@@ -1807,7 +1252,7 @@
                 <w:noProof/>
                 <w:webHidden/>
               </w:rPr>
-              <w:instrText xml:space="preserve"> PAGEREF _Toc192589724 \h </w:instrText>
+              <w:instrText xml:space="preserve"> PAGEREF _Toc192604207 \h </w:instrText>
             </w:r>
             <w:r>
               <w:rPr>
@@ -1827,7 +1272,7 @@
                 <w:noProof/>
                 <w:webHidden/>
               </w:rPr>
-              <w:t>6</w:t>
+              <w:t>4</w:t>
             </w:r>
             <w:r>
               <w:rPr>
@@ -1858,38 +1303,482 @@
               <w14:ligatures w14:val="standardContextual"/>
             </w:rPr>
           </w:pPr>
-          <w:hyperlink w:anchor="_Toc192589725" w:history="1">
+          <w:hyperlink w:anchor="_Toc192604208" w:history="1">
             <w:r>
               <w:rPr>
                 <w:rStyle w:val="Hyperlink"/>
                 <w:noProof/>
-                <w:spacing w:val="-1"/>
-              </w:rPr>
-              <w:t>V.</w:t>
-            </w:r>
-            <w:r>
-              <w:rPr>
-                <w:rFonts w:asciiTheme="minorHAnsi" w:eastAsiaTheme="minorEastAsia" w:hAnsiTheme="minorHAnsi" w:cstheme="minorBidi"/>
-                <w:b w:val="0"/>
-                <w:bCs w:val="0"/>
-                <w:i w:val="0"/>
-                <w:iCs w:val="0"/>
-                <w:noProof/>
-                <w:kern w:val="2"/>
-                <w:sz w:val="24"/>
-                <w:szCs w:val="24"/>
-                <w:lang w:val="vi-VN" w:eastAsia="vi-VN"/>
-                <w14:ligatures w14:val="standardContextual"/>
+              </w:rPr>
+              <w:t>2. SET UP APPLICATION</w:t>
+            </w:r>
+            <w:r>
+              <w:rPr>
+                <w:noProof/>
+                <w:webHidden/>
               </w:rPr>
               <w:tab/>
             </w:r>
             <w:r>
               <w:rPr>
+                <w:noProof/>
+                <w:webHidden/>
+              </w:rPr>
+              <w:fldChar w:fldCharType="begin"/>
+            </w:r>
+            <w:r>
+              <w:rPr>
+                <w:noProof/>
+                <w:webHidden/>
+              </w:rPr>
+              <w:instrText xml:space="preserve"> PAGEREF _Toc192604208 \h </w:instrText>
+            </w:r>
+            <w:r>
+              <w:rPr>
+                <w:noProof/>
+                <w:webHidden/>
+              </w:rPr>
+            </w:r>
+            <w:r>
+              <w:rPr>
+                <w:noProof/>
+                <w:webHidden/>
+              </w:rPr>
+              <w:fldChar w:fldCharType="separate"/>
+            </w:r>
+            <w:r>
+              <w:rPr>
+                <w:noProof/>
+                <w:webHidden/>
+              </w:rPr>
+              <w:t>5</w:t>
+            </w:r>
+            <w:r>
+              <w:rPr>
+                <w:noProof/>
+                <w:webHidden/>
+              </w:rPr>
+              <w:fldChar w:fldCharType="end"/>
+            </w:r>
+          </w:hyperlink>
+        </w:p>
+        <w:p>
+          <w:pPr>
+            <w:pStyle w:val="TOC2"/>
+            <w:tabs>
+              <w:tab w:val="right" w:leader="dot" w:pos="10070"/>
+            </w:tabs>
+            <w:rPr>
+              <w:rFonts w:asciiTheme="minorHAnsi" w:eastAsiaTheme="minorEastAsia" w:hAnsiTheme="minorHAnsi" w:cstheme="minorBidi"/>
+              <w:i w:val="0"/>
+              <w:iCs w:val="0"/>
+              <w:noProof/>
+              <w:kern w:val="2"/>
+              <w:sz w:val="24"/>
+              <w:szCs w:val="24"/>
+              <w:lang w:val="vi-VN" w:eastAsia="vi-VN"/>
+              <w14:ligatures w14:val="standardContextual"/>
+            </w:rPr>
+          </w:pPr>
+          <w:hyperlink w:anchor="_Toc192604209" w:history="1">
+            <w:r>
+              <w:rPr>
                 <w:rStyle w:val="Hyperlink"/>
+                <w:b/>
+                <w:bCs/>
+                <w:noProof/>
+              </w:rPr>
+              <w:t>Design</w:t>
+            </w:r>
+            <w:r>
+              <w:rPr>
+                <w:noProof/>
+                <w:webHidden/>
+              </w:rPr>
+              <w:tab/>
+            </w:r>
+            <w:r>
+              <w:rPr>
+                <w:noProof/>
+                <w:webHidden/>
+              </w:rPr>
+              <w:fldChar w:fldCharType="begin"/>
+            </w:r>
+            <w:r>
+              <w:rPr>
+                <w:noProof/>
+                <w:webHidden/>
+              </w:rPr>
+              <w:instrText xml:space="preserve"> PAGEREF _Toc192604209 \h </w:instrText>
+            </w:r>
+            <w:r>
+              <w:rPr>
+                <w:noProof/>
+                <w:webHidden/>
+              </w:rPr>
+            </w:r>
+            <w:r>
+              <w:rPr>
+                <w:noProof/>
+                <w:webHidden/>
+              </w:rPr>
+              <w:fldChar w:fldCharType="separate"/>
+            </w:r>
+            <w:r>
+              <w:rPr>
+                <w:noProof/>
+                <w:webHidden/>
+              </w:rPr>
+              <w:t>5</w:t>
+            </w:r>
+            <w:r>
+              <w:rPr>
+                <w:noProof/>
+                <w:webHidden/>
+              </w:rPr>
+              <w:fldChar w:fldCharType="end"/>
+            </w:r>
+          </w:hyperlink>
+        </w:p>
+        <w:p>
+          <w:pPr>
+            <w:pStyle w:val="TOC2"/>
+            <w:tabs>
+              <w:tab w:val="right" w:leader="dot" w:pos="10070"/>
+            </w:tabs>
+            <w:rPr>
+              <w:rFonts w:asciiTheme="minorHAnsi" w:eastAsiaTheme="minorEastAsia" w:hAnsiTheme="minorHAnsi" w:cstheme="minorBidi"/>
+              <w:i w:val="0"/>
+              <w:iCs w:val="0"/>
+              <w:noProof/>
+              <w:kern w:val="2"/>
+              <w:sz w:val="24"/>
+              <w:szCs w:val="24"/>
+              <w:lang w:val="vi-VN" w:eastAsia="vi-VN"/>
+              <w14:ligatures w14:val="standardContextual"/>
+            </w:rPr>
+          </w:pPr>
+          <w:hyperlink w:anchor="_Toc192604210" w:history="1">
+            <w:r>
+              <w:rPr>
+                <w:rStyle w:val="Hyperlink"/>
+                <w:b/>
+                <w:bCs/>
+                <w:noProof/>
+              </w:rPr>
+              <w:t>Implement</w:t>
+            </w:r>
+            <w:r>
+              <w:rPr>
+                <w:noProof/>
+                <w:webHidden/>
+              </w:rPr>
+              <w:tab/>
+            </w:r>
+            <w:r>
+              <w:rPr>
+                <w:noProof/>
+                <w:webHidden/>
+              </w:rPr>
+              <w:fldChar w:fldCharType="begin"/>
+            </w:r>
+            <w:r>
+              <w:rPr>
+                <w:noProof/>
+                <w:webHidden/>
+              </w:rPr>
+              <w:instrText xml:space="preserve"> PAGEREF _Toc192604210 \h </w:instrText>
+            </w:r>
+            <w:r>
+              <w:rPr>
+                <w:noProof/>
+                <w:webHidden/>
+              </w:rPr>
+            </w:r>
+            <w:r>
+              <w:rPr>
+                <w:noProof/>
+                <w:webHidden/>
+              </w:rPr>
+              <w:fldChar w:fldCharType="separate"/>
+            </w:r>
+            <w:r>
+              <w:rPr>
+                <w:noProof/>
+                <w:webHidden/>
+              </w:rPr>
+              <w:t>5</w:t>
+            </w:r>
+            <w:r>
+              <w:rPr>
+                <w:noProof/>
+                <w:webHidden/>
+              </w:rPr>
+              <w:fldChar w:fldCharType="end"/>
+            </w:r>
+          </w:hyperlink>
+        </w:p>
+        <w:p>
+          <w:pPr>
+            <w:pStyle w:val="TOC1"/>
+            <w:tabs>
+              <w:tab w:val="right" w:leader="dot" w:pos="10070"/>
+            </w:tabs>
+            <w:rPr>
+              <w:rFonts w:asciiTheme="minorHAnsi" w:eastAsiaTheme="minorEastAsia" w:hAnsiTheme="minorHAnsi" w:cstheme="minorBidi"/>
+              <w:b w:val="0"/>
+              <w:bCs w:val="0"/>
+              <w:i w:val="0"/>
+              <w:iCs w:val="0"/>
+              <w:noProof/>
+              <w:kern w:val="2"/>
+              <w:sz w:val="24"/>
+              <w:szCs w:val="24"/>
+              <w:lang w:val="vi-VN" w:eastAsia="vi-VN"/>
+              <w14:ligatures w14:val="standardContextual"/>
+            </w:rPr>
+          </w:pPr>
+          <w:hyperlink w:anchor="_Toc192604211" w:history="1">
+            <w:r>
+              <w:rPr>
+                <w:rStyle w:val="Hyperlink"/>
+                <w:noProof/>
+              </w:rPr>
+              <w:t>3. COLLECT AND ANALYZE DATA</w:t>
+            </w:r>
+            <w:r>
+              <w:rPr>
+                <w:noProof/>
+                <w:webHidden/>
+              </w:rPr>
+              <w:tab/>
+            </w:r>
+            <w:r>
+              <w:rPr>
+                <w:noProof/>
+                <w:webHidden/>
+              </w:rPr>
+              <w:fldChar w:fldCharType="begin"/>
+            </w:r>
+            <w:r>
+              <w:rPr>
+                <w:noProof/>
+                <w:webHidden/>
+              </w:rPr>
+              <w:instrText xml:space="preserve"> PAGEREF _Toc192604211 \h </w:instrText>
+            </w:r>
+            <w:r>
+              <w:rPr>
+                <w:noProof/>
+                <w:webHidden/>
+              </w:rPr>
+            </w:r>
+            <w:r>
+              <w:rPr>
+                <w:noProof/>
+                <w:webHidden/>
+              </w:rPr>
+              <w:fldChar w:fldCharType="separate"/>
+            </w:r>
+            <w:r>
+              <w:rPr>
+                <w:noProof/>
+                <w:webHidden/>
+              </w:rPr>
+              <w:t>8</w:t>
+            </w:r>
+            <w:r>
+              <w:rPr>
+                <w:noProof/>
+                <w:webHidden/>
+              </w:rPr>
+              <w:fldChar w:fldCharType="end"/>
+            </w:r>
+          </w:hyperlink>
+        </w:p>
+        <w:p>
+          <w:pPr>
+            <w:pStyle w:val="TOC2"/>
+            <w:tabs>
+              <w:tab w:val="right" w:leader="dot" w:pos="10070"/>
+            </w:tabs>
+            <w:rPr>
+              <w:rFonts w:asciiTheme="minorHAnsi" w:eastAsiaTheme="minorEastAsia" w:hAnsiTheme="minorHAnsi" w:cstheme="minorBidi"/>
+              <w:i w:val="0"/>
+              <w:iCs w:val="0"/>
+              <w:noProof/>
+              <w:kern w:val="2"/>
+              <w:sz w:val="24"/>
+              <w:szCs w:val="24"/>
+              <w:lang w:val="vi-VN" w:eastAsia="vi-VN"/>
+              <w14:ligatures w14:val="standardContextual"/>
+            </w:rPr>
+          </w:pPr>
+          <w:hyperlink w:anchor="_Toc192604212" w:history="1">
+            <w:r>
+              <w:rPr>
+                <w:rStyle w:val="Hyperlink"/>
+                <w:b/>
+                <w:bCs/>
+                <w:noProof/>
+              </w:rPr>
+              <w:t>Collected Data</w:t>
+            </w:r>
+            <w:r>
+              <w:rPr>
+                <w:noProof/>
+                <w:webHidden/>
+              </w:rPr>
+              <w:tab/>
+            </w:r>
+            <w:r>
+              <w:rPr>
+                <w:noProof/>
+                <w:webHidden/>
+              </w:rPr>
+              <w:fldChar w:fldCharType="begin"/>
+            </w:r>
+            <w:r>
+              <w:rPr>
+                <w:noProof/>
+                <w:webHidden/>
+              </w:rPr>
+              <w:instrText xml:space="preserve"> PAGEREF _Toc192604212 \h </w:instrText>
+            </w:r>
+            <w:r>
+              <w:rPr>
+                <w:noProof/>
+                <w:webHidden/>
+              </w:rPr>
+            </w:r>
+            <w:r>
+              <w:rPr>
+                <w:noProof/>
+                <w:webHidden/>
+              </w:rPr>
+              <w:fldChar w:fldCharType="separate"/>
+            </w:r>
+            <w:r>
+              <w:rPr>
+                <w:noProof/>
+                <w:webHidden/>
+              </w:rPr>
+              <w:t>8</w:t>
+            </w:r>
+            <w:r>
+              <w:rPr>
+                <w:noProof/>
+                <w:webHidden/>
+              </w:rPr>
+              <w:fldChar w:fldCharType="end"/>
+            </w:r>
+          </w:hyperlink>
+        </w:p>
+        <w:p>
+          <w:pPr>
+            <w:pStyle w:val="TOC2"/>
+            <w:tabs>
+              <w:tab w:val="right" w:leader="dot" w:pos="10070"/>
+            </w:tabs>
+            <w:rPr>
+              <w:rFonts w:asciiTheme="minorHAnsi" w:eastAsiaTheme="minorEastAsia" w:hAnsiTheme="minorHAnsi" w:cstheme="minorBidi"/>
+              <w:i w:val="0"/>
+              <w:iCs w:val="0"/>
+              <w:noProof/>
+              <w:kern w:val="2"/>
+              <w:sz w:val="24"/>
+              <w:szCs w:val="24"/>
+              <w:lang w:val="vi-VN" w:eastAsia="vi-VN"/>
+              <w14:ligatures w14:val="standardContextual"/>
+            </w:rPr>
+          </w:pPr>
+          <w:hyperlink w:anchor="_Toc192604213" w:history="1">
+            <w:r>
+              <w:rPr>
+                <w:rStyle w:val="Hyperlink"/>
+                <w:b/>
+                <w:bCs/>
+                <w:noProof/>
+              </w:rPr>
+              <w:t>Analyze Data</w:t>
+            </w:r>
+            <w:r>
+              <w:rPr>
+                <w:noProof/>
+                <w:webHidden/>
+              </w:rPr>
+              <w:tab/>
+            </w:r>
+            <w:r>
+              <w:rPr>
+                <w:noProof/>
+                <w:webHidden/>
+              </w:rPr>
+              <w:fldChar w:fldCharType="begin"/>
+            </w:r>
+            <w:r>
+              <w:rPr>
+                <w:noProof/>
+                <w:webHidden/>
+              </w:rPr>
+              <w:instrText xml:space="preserve"> PAGEREF _Toc192604213 \h </w:instrText>
+            </w:r>
+            <w:r>
+              <w:rPr>
+                <w:noProof/>
+                <w:webHidden/>
+              </w:rPr>
+            </w:r>
+            <w:r>
+              <w:rPr>
+                <w:noProof/>
+                <w:webHidden/>
+              </w:rPr>
+              <w:fldChar w:fldCharType="separate"/>
+            </w:r>
+            <w:r>
+              <w:rPr>
+                <w:noProof/>
+                <w:webHidden/>
+              </w:rPr>
+              <w:t>8</w:t>
+            </w:r>
+            <w:r>
+              <w:rPr>
+                <w:noProof/>
+                <w:webHidden/>
+              </w:rPr>
+              <w:fldChar w:fldCharType="end"/>
+            </w:r>
+          </w:hyperlink>
+        </w:p>
+        <w:p>
+          <w:pPr>
+            <w:pStyle w:val="TOC1"/>
+            <w:tabs>
+              <w:tab w:val="right" w:leader="dot" w:pos="10070"/>
+            </w:tabs>
+            <w:rPr>
+              <w:rFonts w:asciiTheme="minorHAnsi" w:eastAsiaTheme="minorEastAsia" w:hAnsiTheme="minorHAnsi" w:cstheme="minorBidi"/>
+              <w:b w:val="0"/>
+              <w:bCs w:val="0"/>
+              <w:i w:val="0"/>
+              <w:iCs w:val="0"/>
+              <w:noProof/>
+              <w:kern w:val="2"/>
+              <w:sz w:val="24"/>
+              <w:szCs w:val="24"/>
+              <w:lang w:val="vi-VN" w:eastAsia="vi-VN"/>
+              <w14:ligatures w14:val="standardContextual"/>
+            </w:rPr>
+          </w:pPr>
+          <w:hyperlink w:anchor="_Toc192604214" w:history="1">
+            <w:r>
+              <w:rPr>
+                <w:rStyle w:val="Hyperlink"/>
                 <w:noProof/>
                 <w:spacing w:val="-2"/>
               </w:rPr>
-              <w:t>CONCLUSION</w:t>
+              <w:t>4. CONCLUSION</w:t>
             </w:r>
             <w:r>
               <w:rPr>
@@ -1910,7 +1799,7 @@
                 <w:noProof/>
                 <w:webHidden/>
               </w:rPr>
-              <w:instrText xml:space="preserve"> PAGEREF _Toc192589725 \h </w:instrText>
+              <w:instrText xml:space="preserve"> PAGEREF _Toc192604214 \h </w:instrText>
             </w:r>
             <w:r>
               <w:rPr>
@@ -1930,7 +1819,85 @@
                 <w:noProof/>
                 <w:webHidden/>
               </w:rPr>
-              <w:t>7</w:t>
+              <w:t>9</w:t>
+            </w:r>
+            <w:r>
+              <w:rPr>
+                <w:noProof/>
+                <w:webHidden/>
+              </w:rPr>
+              <w:fldChar w:fldCharType="end"/>
+            </w:r>
+          </w:hyperlink>
+        </w:p>
+        <w:p>
+          <w:pPr>
+            <w:pStyle w:val="TOC1"/>
+            <w:tabs>
+              <w:tab w:val="right" w:leader="dot" w:pos="10070"/>
+            </w:tabs>
+            <w:rPr>
+              <w:rFonts w:asciiTheme="minorHAnsi" w:eastAsiaTheme="minorEastAsia" w:hAnsiTheme="minorHAnsi" w:cstheme="minorBidi"/>
+              <w:b w:val="0"/>
+              <w:bCs w:val="0"/>
+              <w:i w:val="0"/>
+              <w:iCs w:val="0"/>
+              <w:noProof/>
+              <w:kern w:val="2"/>
+              <w:sz w:val="24"/>
+              <w:szCs w:val="24"/>
+              <w:lang w:val="vi-VN" w:eastAsia="vi-VN"/>
+              <w14:ligatures w14:val="standardContextual"/>
+            </w:rPr>
+          </w:pPr>
+          <w:hyperlink w:anchor="_Toc192604215" w:history="1">
+            <w:r>
+              <w:rPr>
+                <w:rStyle w:val="Hyperlink"/>
+                <w:noProof/>
+              </w:rPr>
+              <w:t>5. References:</w:t>
+            </w:r>
+            <w:r>
+              <w:rPr>
+                <w:noProof/>
+                <w:webHidden/>
+              </w:rPr>
+              <w:tab/>
+            </w:r>
+            <w:r>
+              <w:rPr>
+                <w:noProof/>
+                <w:webHidden/>
+              </w:rPr>
+              <w:fldChar w:fldCharType="begin"/>
+            </w:r>
+            <w:r>
+              <w:rPr>
+                <w:noProof/>
+                <w:webHidden/>
+              </w:rPr>
+              <w:instrText xml:space="preserve"> PAGEREF _Toc192604215 \h </w:instrText>
+            </w:r>
+            <w:r>
+              <w:rPr>
+                <w:noProof/>
+                <w:webHidden/>
+              </w:rPr>
+            </w:r>
+            <w:r>
+              <w:rPr>
+                <w:noProof/>
+                <w:webHidden/>
+              </w:rPr>
+              <w:fldChar w:fldCharType="separate"/>
+            </w:r>
+            <w:r>
+              <w:rPr>
+                <w:noProof/>
+                <w:webHidden/>
+              </w:rPr>
+              <w:t>10</w:t>
             </w:r>
             <w:r>
               <w:rPr>
@@ -1985,368 +1952,394 @@
     <w:p>
       <w:pPr>
         <w:pStyle w:val="Heading1"/>
-        <w:numPr>
-          <w:ilvl w:val="0"/>
-          <w:numId w:val="6"/>
-        </w:numPr>
-        <w:tabs>
-          <w:tab w:val="left" w:pos="1079"/>
-        </w:tabs>
-        <w:spacing w:before="60"/>
-        <w:ind w:left="1079" w:hanging="538"/>
-        <w:jc w:val="left"/>
+        <w:spacing w:line="360" w:lineRule="auto"/>
       </w:pPr>
       <w:bookmarkStart w:id="0" w:name="_TOC_250006"/>
-      <w:bookmarkStart w:id="1" w:name="_Toc192589716"/>
+      <w:bookmarkStart w:id="1" w:name="_Toc192604203"/>
       <w:bookmarkEnd w:id="0"/>
       <w:r>
-        <w:rPr>
-          <w:spacing w:val="-2"/>
-        </w:rPr>
         <w:lastRenderedPageBreak/>
+        <w:t xml:space="preserve">1. </w:t>
+      </w:r>
+      <w:r>
         <w:t>INTRODUCTION</w:t>
       </w:r>
       <w:bookmarkEnd w:id="1"/>
-    </w:p>
-    <w:p>
-      <w:pPr>
-        <w:pStyle w:val="BodyText"/>
-        <w:spacing w:before="281" w:line="360" w:lineRule="auto"/>
-        <w:ind w:left="1080" w:right="358" w:firstLine="720"/>
-        <w:jc w:val="both"/>
-      </w:pPr>
-      <w:r>
-        <w:t>In 1974, the term “Internet” first appeared, but at that time people still used the word ARPANET. It was not until the 1995s that the Internet gradually became more familiar when the ARPANET</w:t>
-      </w:r>
-      <w:r>
-        <w:rPr>
-          <w:spacing w:val="-5"/>
-        </w:rPr>
-        <w:t xml:space="preserve"> </w:t>
-      </w:r>
-      <w:r>
-        <w:t>network</w:t>
-      </w:r>
-      <w:r>
-        <w:rPr>
-          <w:spacing w:val="-5"/>
-        </w:rPr>
-        <w:t xml:space="preserve"> </w:t>
-      </w:r>
-      <w:r>
-        <w:t>was</w:t>
-      </w:r>
-      <w:r>
-        <w:rPr>
-          <w:spacing w:val="-5"/>
-        </w:rPr>
-        <w:t xml:space="preserve"> </w:t>
-      </w:r>
-      <w:r>
-        <w:t>no</w:t>
-      </w:r>
-      <w:r>
-        <w:rPr>
-          <w:spacing w:val="-5"/>
-        </w:rPr>
-        <w:t xml:space="preserve"> </w:t>
-      </w:r>
-      <w:r>
-        <w:t>longer</w:t>
-      </w:r>
-      <w:r>
-        <w:rPr>
-          <w:spacing w:val="-5"/>
-        </w:rPr>
-        <w:t xml:space="preserve"> </w:t>
-      </w:r>
-      <w:r>
-        <w:t>effective.</w:t>
-      </w:r>
-      <w:r>
-        <w:rPr>
-          <w:spacing w:val="-5"/>
-        </w:rPr>
-        <w:t xml:space="preserve"> </w:t>
-      </w:r>
-      <w:r>
-        <w:t>The</w:t>
-      </w:r>
-      <w:r>
-        <w:rPr>
-          <w:spacing w:val="-5"/>
-        </w:rPr>
-        <w:t xml:space="preserve"> </w:t>
-      </w:r>
-      <w:r>
-        <w:t>first</w:t>
-      </w:r>
-      <w:r>
-        <w:rPr>
-          <w:spacing w:val="-5"/>
-        </w:rPr>
-        <w:t xml:space="preserve"> </w:t>
-      </w:r>
-      <w:r>
-        <w:t>Internet</w:t>
-      </w:r>
-      <w:r>
-        <w:rPr>
-          <w:spacing w:val="-5"/>
-        </w:rPr>
-        <w:t xml:space="preserve"> </w:t>
-      </w:r>
-      <w:r>
-        <w:t>inventor was Paul Baran with two other colleagues, Donald Davies and Leonard Kleinrock. He formed the first</w:t>
-      </w:r>
-      <w:r>
-        <w:rPr>
-          <w:spacing w:val="-3"/>
-        </w:rPr>
-        <w:t xml:space="preserve"> </w:t>
-      </w:r>
-      <w:r>
-        <w:t>network</w:t>
-      </w:r>
-      <w:r>
-        <w:rPr>
-          <w:spacing w:val="-3"/>
-        </w:rPr>
-        <w:t xml:space="preserve"> </w:t>
-      </w:r>
-      <w:r>
-        <w:t>of</w:t>
-      </w:r>
-      <w:r>
-        <w:rPr>
-          <w:spacing w:val="-3"/>
-        </w:rPr>
-        <w:t xml:space="preserve"> </w:t>
-      </w:r>
-      <w:r>
-        <w:t>links,</w:t>
-      </w:r>
-      <w:r>
-        <w:rPr>
-          <w:spacing w:val="-3"/>
-        </w:rPr>
-        <w:t xml:space="preserve"> </w:t>
-      </w:r>
-      <w:r>
-        <w:t>which</w:t>
-      </w:r>
-      <w:r>
-        <w:rPr>
-          <w:spacing w:val="-3"/>
-        </w:rPr>
-        <w:t xml:space="preserve"> </w:t>
-      </w:r>
-      <w:r>
-        <w:t>are</w:t>
-      </w:r>
-      <w:r>
-        <w:rPr>
-          <w:spacing w:val="-3"/>
-        </w:rPr>
-        <w:t xml:space="preserve"> </w:t>
-      </w:r>
-      <w:r>
-        <w:t>Stanford</w:t>
-      </w:r>
-      <w:r>
-        <w:rPr>
-          <w:spacing w:val="-3"/>
-        </w:rPr>
-        <w:t xml:space="preserve"> </w:t>
-      </w:r>
-      <w:r>
-        <w:t>Research</w:t>
-      </w:r>
-      <w:r>
-        <w:rPr>
-          <w:spacing w:val="-3"/>
-        </w:rPr>
-        <w:t xml:space="preserve"> </w:t>
-      </w:r>
-      <w:r>
-        <w:t>Institute,</w:t>
-      </w:r>
-      <w:r>
-        <w:rPr>
-          <w:spacing w:val="-3"/>
-        </w:rPr>
-        <w:t xml:space="preserve"> </w:t>
-      </w:r>
-      <w:r>
-        <w:t>the</w:t>
-      </w:r>
-      <w:r>
-        <w:rPr>
-          <w:spacing w:val="-3"/>
-        </w:rPr>
-        <w:t xml:space="preserve"> </w:t>
-      </w:r>
-      <w:r>
-        <w:t>University</w:t>
-      </w:r>
-      <w:r>
-        <w:rPr>
-          <w:spacing w:val="-3"/>
-        </w:rPr>
-        <w:t xml:space="preserve"> </w:t>
-      </w:r>
-      <w:r>
-        <w:t>of California, Los Angeles, the University of Utah, and the University of California, Santa Barbara of the US, allowing the exchange of data belonging to these regions.</w:t>
-      </w:r>
     </w:p>
     <w:p>
       <w:pPr>
         <w:pStyle w:val="BodyText"/>
         <w:spacing w:line="360" w:lineRule="auto"/>
-        <w:ind w:left="1080" w:right="364" w:firstLine="720"/>
+        <w:ind w:left="270" w:right="358"/>
         <w:jc w:val="both"/>
       </w:pPr>
       <w:r>
-        <w:t>After a long time of research and development, Vietnam’s Internet history recorded November 19, 1997 as the day when the S-shaped country connected to the world’s information highway. During the past 20 years. The Internet has had a direct impact, changing many conceptions and lifestyles of Vietnamese people.</w:t>
+        <w:t>In 1974, the term “Internet” first appeared, but at that time people still used the word ARPANET. It was not until the 1995s that the Internet gradually became more familiar when the ARPANET</w:t>
+      </w:r>
+      <w:r>
+        <w:rPr>
+          <w:spacing w:val="-5"/>
+        </w:rPr>
+        <w:t xml:space="preserve"> </w:t>
+      </w:r>
+      <w:r>
+        <w:t>network</w:t>
+      </w:r>
+      <w:r>
+        <w:rPr>
+          <w:spacing w:val="-5"/>
+        </w:rPr>
+        <w:t xml:space="preserve"> </w:t>
+      </w:r>
+      <w:r>
+        <w:t>was</w:t>
+      </w:r>
+      <w:r>
+        <w:rPr>
+          <w:spacing w:val="-5"/>
+        </w:rPr>
+        <w:t xml:space="preserve"> </w:t>
+      </w:r>
+      <w:r>
+        <w:t>no</w:t>
+      </w:r>
+      <w:r>
+        <w:rPr>
+          <w:spacing w:val="-5"/>
+        </w:rPr>
+        <w:t xml:space="preserve"> </w:t>
+      </w:r>
+      <w:r>
+        <w:t>longer</w:t>
+      </w:r>
+      <w:r>
+        <w:rPr>
+          <w:spacing w:val="-5"/>
+        </w:rPr>
+        <w:t xml:space="preserve"> </w:t>
+      </w:r>
+      <w:r>
+        <w:t>effective.</w:t>
+      </w:r>
+      <w:r>
+        <w:rPr>
+          <w:spacing w:val="-5"/>
+        </w:rPr>
+        <w:t xml:space="preserve"> </w:t>
+      </w:r>
+      <w:r>
+        <w:t>The</w:t>
+      </w:r>
+      <w:r>
+        <w:rPr>
+          <w:spacing w:val="-5"/>
+        </w:rPr>
+        <w:t xml:space="preserve"> </w:t>
+      </w:r>
+      <w:r>
+        <w:t>first</w:t>
+      </w:r>
+      <w:r>
+        <w:rPr>
+          <w:spacing w:val="-5"/>
+        </w:rPr>
+        <w:t xml:space="preserve"> </w:t>
+      </w:r>
+      <w:r>
+        <w:t>Internet</w:t>
+      </w:r>
+      <w:r>
+        <w:rPr>
+          <w:spacing w:val="-5"/>
+        </w:rPr>
+        <w:t xml:space="preserve"> </w:t>
+      </w:r>
+      <w:r>
+        <w:t>inventor was Paul Baran with two other colleagues, Donald Davies and Leonard Kleinrock. He formed the first</w:t>
+      </w:r>
+      <w:r>
+        <w:rPr>
+          <w:spacing w:val="-3"/>
+        </w:rPr>
+        <w:t xml:space="preserve"> </w:t>
+      </w:r>
+      <w:r>
+        <w:t>network</w:t>
+      </w:r>
+      <w:r>
+        <w:rPr>
+          <w:spacing w:val="-3"/>
+        </w:rPr>
+        <w:t xml:space="preserve"> </w:t>
+      </w:r>
+      <w:r>
+        <w:t>of</w:t>
+      </w:r>
+      <w:r>
+        <w:rPr>
+          <w:spacing w:val="-3"/>
+        </w:rPr>
+        <w:t xml:space="preserve"> </w:t>
+      </w:r>
+      <w:r>
+        <w:t>links,</w:t>
+      </w:r>
+      <w:r>
+        <w:rPr>
+          <w:spacing w:val="-3"/>
+        </w:rPr>
+        <w:t xml:space="preserve"> </w:t>
+      </w:r>
+      <w:r>
+        <w:t>which</w:t>
+      </w:r>
+      <w:r>
+        <w:rPr>
+          <w:spacing w:val="-3"/>
+        </w:rPr>
+        <w:t xml:space="preserve"> </w:t>
+      </w:r>
+      <w:r>
+        <w:t>are</w:t>
+      </w:r>
+      <w:r>
+        <w:rPr>
+          <w:spacing w:val="-3"/>
+        </w:rPr>
+        <w:t xml:space="preserve"> </w:t>
+      </w:r>
+      <w:r>
+        <w:t>Stanford</w:t>
+      </w:r>
+      <w:r>
+        <w:rPr>
+          <w:spacing w:val="-3"/>
+        </w:rPr>
+        <w:t xml:space="preserve"> </w:t>
+      </w:r>
+      <w:r>
+        <w:t>Research</w:t>
+      </w:r>
+      <w:r>
+        <w:rPr>
+          <w:spacing w:val="-3"/>
+        </w:rPr>
+        <w:t xml:space="preserve"> </w:t>
+      </w:r>
+      <w:r>
+        <w:t>Institute,</w:t>
+      </w:r>
+      <w:r>
+        <w:rPr>
+          <w:spacing w:val="-3"/>
+        </w:rPr>
+        <w:t xml:space="preserve"> </w:t>
+      </w:r>
+      <w:r>
+        <w:t>the</w:t>
+      </w:r>
+      <w:r>
+        <w:rPr>
+          <w:spacing w:val="-3"/>
+        </w:rPr>
+        <w:t xml:space="preserve"> </w:t>
+      </w:r>
+      <w:r>
+        <w:t>University</w:t>
+      </w:r>
+      <w:r>
+        <w:rPr>
+          <w:spacing w:val="-3"/>
+        </w:rPr>
+        <w:t xml:space="preserve"> </w:t>
+      </w:r>
+      <w:r>
+        <w:t>of California, Los Angeles, the University of Utah, and the University of California, Santa Barbara of the US, allowing the exchange of data belonging to these regions.</w:t>
       </w:r>
     </w:p>
     <w:p>
       <w:pPr>
         <w:pStyle w:val="BodyText"/>
         <w:spacing w:line="360" w:lineRule="auto"/>
-        <w:ind w:left="1080" w:right="358" w:firstLine="720"/>
+        <w:ind w:left="270" w:right="358"/>
         <w:jc w:val="both"/>
       </w:pPr>
-      <w:r>
-        <w:t>In recent years, wireless network technology has developed rapidly and covered almost all countries in the world, however, the increase in the number of such network devices has raised many problems</w:t>
-      </w:r>
-      <w:r>
-        <w:rPr>
-          <w:spacing w:val="-3"/>
-        </w:rPr>
-        <w:t xml:space="preserve"> </w:t>
-      </w:r>
-      <w:r>
-        <w:t>related</w:t>
-      </w:r>
-      <w:r>
-        <w:rPr>
-          <w:spacing w:val="-3"/>
-        </w:rPr>
-        <w:t xml:space="preserve"> </w:t>
-      </w:r>
-      <w:r>
-        <w:t>to</w:t>
-      </w:r>
-      <w:r>
-        <w:rPr>
-          <w:spacing w:val="-3"/>
-        </w:rPr>
-        <w:t xml:space="preserve"> </w:t>
-      </w:r>
-      <w:r>
-        <w:t>the</w:t>
-      </w:r>
-      <w:r>
-        <w:rPr>
-          <w:spacing w:val="-3"/>
-        </w:rPr>
-        <w:t xml:space="preserve"> </w:t>
-      </w:r>
-      <w:r>
-        <w:t>optimization</w:t>
-      </w:r>
-      <w:r>
-        <w:rPr>
-          <w:spacing w:val="-3"/>
-        </w:rPr>
-        <w:t xml:space="preserve"> </w:t>
-      </w:r>
-      <w:r>
-        <w:t>of</w:t>
-      </w:r>
-      <w:r>
-        <w:rPr>
-          <w:spacing w:val="-3"/>
-        </w:rPr>
-        <w:t xml:space="preserve"> </w:t>
-      </w:r>
-      <w:r>
-        <w:t>the</w:t>
-      </w:r>
-      <w:r>
-        <w:rPr>
-          <w:spacing w:val="-3"/>
-        </w:rPr>
-        <w:t xml:space="preserve"> </w:t>
-      </w:r>
-      <w:r>
-        <w:t>transmission</w:t>
-      </w:r>
-      <w:r>
-        <w:rPr>
-          <w:spacing w:val="-3"/>
-        </w:rPr>
-        <w:t xml:space="preserve"> </w:t>
-      </w:r>
-      <w:r>
-        <w:t>line</w:t>
-      </w:r>
-      <w:r>
-        <w:rPr>
-          <w:spacing w:val="-3"/>
-        </w:rPr>
-        <w:t xml:space="preserve"> </w:t>
-      </w:r>
-      <w:r>
-        <w:t>and causing collisions.</w:t>
-      </w:r>
     </w:p>
     <w:p>
       <w:pPr>
         <w:pStyle w:val="BodyText"/>
         <w:spacing w:line="360" w:lineRule="auto"/>
-        <w:ind w:left="1080" w:right="364" w:firstLine="720"/>
+        <w:ind w:left="270" w:right="364" w:firstLine="540"/>
         <w:jc w:val="both"/>
       </w:pPr>
       <w:r>
-        <w:t>In fact, CSMA/CA (Carrier sense multiple access/collision avoidance) has been applied in basic 802.11 networks. Thanks to RTS/CTS (request to send/ clear to send), some problems can be resolved such as devices in a wireless network may appear to be concealed from one another, making it more difficult for individual</w:t>
-      </w:r>
-      <w:r>
-        <w:rPr>
-          <w:spacing w:val="-4"/>
-        </w:rPr>
-        <w:t xml:space="preserve"> </w:t>
-      </w:r>
-      <w:r>
-        <w:t>devices</w:t>
-      </w:r>
-      <w:r>
-        <w:rPr>
-          <w:spacing w:val="-4"/>
-        </w:rPr>
-        <w:t xml:space="preserve"> </w:t>
-      </w:r>
-      <w:r>
-        <w:t>to</w:t>
-      </w:r>
-      <w:r>
-        <w:rPr>
-          <w:spacing w:val="-4"/>
-        </w:rPr>
-        <w:t xml:space="preserve"> </w:t>
-      </w:r>
-      <w:r>
-        <w:t>determine when to broadcast.</w:t>
+        <w:t>After a long time of research and development, Vietnam’s Internet history recorded November 19, 1997 as the day when the S-shaped country connected to the world’s information highway. During the past 20 years. The Internet has had a direct impact, changing many conceptions and lifestyles of Vietnamese people.</w:t>
       </w:r>
     </w:p>
     <w:p>
       <w:pPr>
         <w:pStyle w:val="BodyText"/>
         <w:spacing w:line="360" w:lineRule="auto"/>
-        <w:ind w:left="1080" w:right="364" w:firstLine="720"/>
+        <w:ind w:left="270" w:right="364" w:firstLine="540"/>
         <w:jc w:val="both"/>
       </w:pPr>
+    </w:p>
+    <w:p>
+      <w:pPr>
+        <w:pStyle w:val="BodyText"/>
+        <w:spacing w:line="360" w:lineRule="auto"/>
+        <w:ind w:left="270" w:right="358" w:firstLine="540"/>
+        <w:jc w:val="both"/>
+      </w:pPr>
+      <w:r>
+        <w:t>In recent years, wireless network technology has developed rapidly and covered almost all countries in the world, however, the increase in the number of such network devices has raised many problems</w:t>
+      </w:r>
+      <w:r>
+        <w:rPr>
+          <w:spacing w:val="-3"/>
+        </w:rPr>
+        <w:t xml:space="preserve"> </w:t>
+      </w:r>
+      <w:r>
+        <w:t>related</w:t>
+      </w:r>
+      <w:r>
+        <w:rPr>
+          <w:spacing w:val="-3"/>
+        </w:rPr>
+        <w:t xml:space="preserve"> </w:t>
+      </w:r>
+      <w:r>
+        <w:t>to</w:t>
+      </w:r>
+      <w:r>
+        <w:rPr>
+          <w:spacing w:val="-3"/>
+        </w:rPr>
+        <w:t xml:space="preserve"> </w:t>
+      </w:r>
+      <w:r>
+        <w:t>the</w:t>
+      </w:r>
+      <w:r>
+        <w:rPr>
+          <w:spacing w:val="-3"/>
+        </w:rPr>
+        <w:t xml:space="preserve"> </w:t>
+      </w:r>
+      <w:r>
+        <w:t>optimization</w:t>
+      </w:r>
+      <w:r>
+        <w:rPr>
+          <w:spacing w:val="-3"/>
+        </w:rPr>
+        <w:t xml:space="preserve"> </w:t>
+      </w:r>
+      <w:r>
+        <w:t>of</w:t>
+      </w:r>
+      <w:r>
+        <w:rPr>
+          <w:spacing w:val="-3"/>
+        </w:rPr>
+        <w:t xml:space="preserve"> </w:t>
+      </w:r>
+      <w:r>
+        <w:t>the</w:t>
+      </w:r>
+      <w:r>
+        <w:rPr>
+          <w:spacing w:val="-3"/>
+        </w:rPr>
+        <w:t xml:space="preserve"> </w:t>
+      </w:r>
+      <w:r>
+        <w:t>transmission</w:t>
+      </w:r>
+      <w:r>
+        <w:rPr>
+          <w:spacing w:val="-3"/>
+        </w:rPr>
+        <w:t xml:space="preserve"> </w:t>
+      </w:r>
+      <w:r>
+        <w:t>line</w:t>
+      </w:r>
+      <w:r>
+        <w:rPr>
+          <w:spacing w:val="-3"/>
+        </w:rPr>
+        <w:t xml:space="preserve"> </w:t>
+      </w:r>
+      <w:r>
+        <w:t>and causing collisions.</w:t>
+      </w:r>
+    </w:p>
+    <w:p>
+      <w:pPr>
+        <w:pStyle w:val="BodyText"/>
+        <w:spacing w:line="360" w:lineRule="auto"/>
+        <w:ind w:left="270" w:right="358" w:firstLine="540"/>
+        <w:jc w:val="both"/>
+      </w:pPr>
+    </w:p>
+    <w:p>
+      <w:pPr>
+        <w:pStyle w:val="BodyText"/>
+        <w:spacing w:line="360" w:lineRule="auto"/>
+        <w:ind w:left="270" w:right="364" w:firstLine="540"/>
+        <w:jc w:val="both"/>
+      </w:pPr>
+      <w:r>
+        <w:t>In fact, CSMA/CA (Carrier sense multiple access/collision avoidance) has been applied in basic 802.11 networks. Thanks to RTS/CTS (request to send/ clear to send), some problems can be resolved such as devices in a wireless network may appear to be concealed from one another, making it more difficult for individual</w:t>
+      </w:r>
+      <w:r>
+        <w:rPr>
+          <w:spacing w:val="-4"/>
+        </w:rPr>
+        <w:t xml:space="preserve"> </w:t>
+      </w:r>
+      <w:r>
+        <w:t>devices</w:t>
+      </w:r>
+      <w:r>
+        <w:rPr>
+          <w:spacing w:val="-4"/>
+        </w:rPr>
+        <w:t xml:space="preserve"> </w:t>
+      </w:r>
+      <w:r>
+        <w:t>to</w:t>
+      </w:r>
+      <w:r>
+        <w:rPr>
+          <w:spacing w:val="-4"/>
+        </w:rPr>
+        <w:t xml:space="preserve"> </w:t>
+      </w:r>
+      <w:r>
+        <w:t>determine when to broadcast.</w:t>
+      </w:r>
+    </w:p>
+    <w:p>
+      <w:pPr>
+        <w:pStyle w:val="BodyText"/>
+        <w:spacing w:line="360" w:lineRule="auto"/>
+        <w:ind w:left="270" w:right="364" w:firstLine="540"/>
+        <w:jc w:val="both"/>
+      </w:pPr>
+    </w:p>
+    <w:p>
+      <w:pPr>
+        <w:pStyle w:val="BodyText"/>
+        <w:spacing w:line="360" w:lineRule="auto"/>
+        <w:ind w:left="270" w:right="364" w:firstLine="540"/>
+        <w:jc w:val="both"/>
+        <w:rPr>
+          <w:spacing w:val="-2"/>
+        </w:rPr>
+      </w:pPr>
       <w:r>
         <w:t xml:space="preserve">In this research, we will use NS-3.34 to simulate an ad-hoc wireless network utilizing the CSMA/CA protocol without RTS/CTS to determine the efficiency of </w:t>
       </w:r>
@@ -2360,14 +2353,16 @@
     <w:p>
       <w:pPr>
         <w:pStyle w:val="BodyText"/>
-        <w:spacing w:before="137"/>
+        <w:spacing w:line="360" w:lineRule="auto"/>
+        <w:ind w:left="270" w:right="364" w:firstLine="540"/>
+        <w:jc w:val="both"/>
       </w:pPr>
     </w:p>
     <w:p>
       <w:pPr>
         <w:pStyle w:val="BodyText"/>
         <w:spacing w:before="1" w:line="360" w:lineRule="auto"/>
-        <w:ind w:left="1080" w:right="361"/>
+        <w:ind w:left="270" w:right="361" w:firstLine="540"/>
         <w:jc w:val="both"/>
       </w:pPr>
       <w:r>
@@ -2407,42 +2402,27 @@
     <w:p>
       <w:pPr>
         <w:pStyle w:val="Heading1"/>
-        <w:numPr>
-          <w:ilvl w:val="0"/>
-          <w:numId w:val="6"/>
-        </w:numPr>
-        <w:tabs>
-          <w:tab w:val="left" w:pos="1079"/>
-        </w:tabs>
-        <w:spacing w:before="60"/>
-        <w:ind w:left="1079" w:hanging="647"/>
-        <w:jc w:val="left"/>
+        <w:spacing w:line="360" w:lineRule="auto"/>
+        <w:rPr>
+          <w:i w:val="0"/>
+          <w:iCs w:val="0"/>
+        </w:rPr>
       </w:pPr>
       <w:bookmarkStart w:id="2" w:name="_TOC_250005"/>
-      <w:bookmarkStart w:id="3" w:name="_Toc192589717"/>
-      <w:r>
+      <w:bookmarkStart w:id="3" w:name="_Toc192604204"/>
+      <w:r>
+        <w:rPr>
+          <w:i w:val="0"/>
+          <w:iCs w:val="0"/>
+        </w:rPr>
         <w:lastRenderedPageBreak/>
-        <w:t>RESEARCH</w:t>
-      </w:r>
-      <w:r>
-        <w:rPr>
-          <w:spacing w:val="-6"/>
-        </w:rPr>
-        <w:t xml:space="preserve"> </w:t>
-      </w:r>
-      <w:r>
-        <w:t>AND</w:t>
-      </w:r>
-      <w:r>
-        <w:rPr>
-          <w:spacing w:val="-5"/>
-        </w:rPr>
-        <w:t xml:space="preserve"> </w:t>
+        <w:t xml:space="preserve">RESEARCH AND </w:t>
       </w:r>
       <w:bookmarkEnd w:id="2"/>
       <w:r>
         <w:rPr>
-          <w:spacing w:val="-2"/>
+          <w:i w:val="0"/>
+          <w:iCs w:val="0"/>
         </w:rPr>
         <w:t>REVIEW</w:t>
       </w:r>
@@ -2450,23 +2430,22 @@
     </w:p>
     <w:p>
       <w:pPr>
-        <w:pStyle w:val="BodyText"/>
-        <w:spacing w:before="15"/>
+        <w:pStyle w:val="Heading2"/>
+        <w:spacing w:line="360" w:lineRule="auto"/>
         <w:rPr>
           <w:b/>
-          <w:i/>
-          <w:sz w:val="28"/>
-        </w:rPr>
-      </w:pPr>
-    </w:p>
-    <w:p>
-      <w:pPr>
-        <w:pStyle w:val="Heading3"/>
-      </w:pPr>
-      <w:bookmarkStart w:id="4" w:name="_Toc192589718"/>
-      <w:r>
-        <w:rPr>
-          <w:spacing w:val="-2"/>
+          <w:bCs/>
+          <w:i w:val="0"/>
+          <w:iCs w:val="0"/>
+        </w:rPr>
+      </w:pPr>
+      <w:bookmarkStart w:id="4" w:name="_Toc192604205"/>
+      <w:r>
+        <w:rPr>
+          <w:b/>
+          <w:bCs/>
+          <w:i w:val="0"/>
+          <w:iCs w:val="0"/>
         </w:rPr>
         <w:t>CSMA/CA</w:t>
       </w:r>
@@ -2474,58 +2453,107 @@
     </w:p>
     <w:p>
       <w:pPr>
-        <w:pStyle w:val="BodyText"/>
-        <w:spacing w:before="185" w:line="360" w:lineRule="auto"/>
-        <w:ind w:left="1800" w:right="364" w:hanging="360"/>
-        <w:jc w:val="both"/>
-      </w:pPr>
-      <w:r>
-        <w:t>-</w:t>
-      </w:r>
-      <w:r>
-        <w:rPr>
-          <w:spacing w:val="80"/>
-        </w:rPr>
-        <w:t xml:space="preserve"> </w:t>
-      </w:r>
-      <w:r>
-        <w:t>It is a transmission access mechanism in a wireless network environment, what about CSMA/CD is the transmission access mechanism in wired LAN?</w:t>
-      </w:r>
-    </w:p>
-    <w:p>
-      <w:pPr>
-        <w:pStyle w:val="BodyText"/>
-        <w:ind w:left="1080"/>
-        <w:jc w:val="both"/>
-      </w:pPr>
-      <w:r>
-        <w:t>So, we use CSMA/CA with many</w:t>
-      </w:r>
-      <w:r>
-        <w:rPr>
-          <w:spacing w:val="-1"/>
-        </w:rPr>
-        <w:t xml:space="preserve"> </w:t>
-      </w:r>
-      <w:r>
-        <w:t xml:space="preserve">specifications similar to </w:t>
-      </w:r>
-      <w:r>
-        <w:rPr>
-          <w:spacing w:val="-2"/>
-        </w:rPr>
-        <w:t>CSMA/CD.</w:t>
-      </w:r>
-    </w:p>
-    <w:p>
-      <w:pPr>
-        <w:pStyle w:val="Heading3"/>
-        <w:spacing w:before="138"/>
-      </w:pPr>
-      <w:bookmarkStart w:id="5" w:name="_Toc192589719"/>
-      <w:r>
-        <w:rPr>
-          <w:spacing w:val="-2"/>
+        <w:spacing w:line="360" w:lineRule="auto"/>
+        <w:ind w:left="360"/>
+        <w:rPr>
+          <w:sz w:val="24"/>
+          <w:szCs w:val="24"/>
+        </w:rPr>
+      </w:pPr>
+      <w:r>
+        <w:rPr>
+          <w:sz w:val="24"/>
+          <w:szCs w:val="24"/>
+        </w:rPr>
+        <w:t>Carrier sense multiple access/collision avoidance (CSMA/CA) is a </w:t>
+      </w:r>
+      <w:hyperlink r:id="rId7" w:history="1">
+        <w:r>
+          <w:rPr>
+            <w:rStyle w:val="Hyperlink"/>
+            <w:color w:val="auto"/>
+            <w:sz w:val="24"/>
+            <w:szCs w:val="24"/>
+            <w:u w:val="none"/>
+          </w:rPr>
+          <w:t>protocol</w:t>
+        </w:r>
+      </w:hyperlink>
+      <w:r>
+        <w:rPr>
+          <w:sz w:val="24"/>
+          <w:szCs w:val="24"/>
+        </w:rPr>
+        <w:t> for carrier transmission in </w:t>
+      </w:r>
+      <w:hyperlink r:id="rId8" w:history="1">
+        <w:r>
+          <w:rPr>
+            <w:rStyle w:val="Hyperlink"/>
+            <w:color w:val="auto"/>
+            <w:sz w:val="24"/>
+            <w:szCs w:val="24"/>
+            <w:u w:val="none"/>
+          </w:rPr>
+          <w:t>802.11</w:t>
+        </w:r>
+      </w:hyperlink>
+      <w:r>
+        <w:rPr>
+          <w:sz w:val="24"/>
+          <w:szCs w:val="24"/>
+        </w:rPr>
+        <w:t> networks. It was developed to minimize the potential of a </w:t>
+      </w:r>
+      <w:hyperlink r:id="rId9" w:history="1">
+        <w:r>
+          <w:rPr>
+            <w:rStyle w:val="Hyperlink"/>
+            <w:color w:val="auto"/>
+            <w:sz w:val="24"/>
+            <w:szCs w:val="24"/>
+            <w:u w:val="none"/>
+          </w:rPr>
+          <w:t>collision</w:t>
+        </w:r>
+      </w:hyperlink>
+      <w:r>
+        <w:rPr>
+          <w:sz w:val="24"/>
+          <w:szCs w:val="24"/>
+        </w:rPr>
+        <w:t> occurring when two or more stations send their signals over a data link layer.</w:t>
+      </w:r>
+    </w:p>
+    <w:p>
+      <w:pPr>
+        <w:spacing w:line="360" w:lineRule="auto"/>
+        <w:rPr>
+          <w:b/>
+          <w:bCs/>
+          <w:sz w:val="24"/>
+          <w:szCs w:val="24"/>
+        </w:rPr>
+      </w:pPr>
+    </w:p>
+    <w:p>
+      <w:pPr>
+        <w:pStyle w:val="Heading2"/>
+        <w:spacing w:line="360" w:lineRule="auto"/>
+        <w:rPr>
+          <w:b/>
+          <w:bCs/>
+          <w:i w:val="0"/>
+          <w:iCs w:val="0"/>
+        </w:rPr>
+      </w:pPr>
+      <w:bookmarkStart w:id="5" w:name="_Toc192604206"/>
+      <w:r>
+        <w:rPr>
+          <w:b/>
+          <w:bCs/>
+          <w:i w:val="0"/>
+          <w:iCs w:val="0"/>
         </w:rPr>
         <w:t>RTS/CTS</w:t>
       </w:r>
@@ -2535,261 +2563,232 @@
       <w:pPr>
         <w:pStyle w:val="BodyText"/>
         <w:spacing w:before="138" w:line="360" w:lineRule="auto"/>
-        <w:ind w:left="360" w:right="360" w:firstLine="720"/>
+        <w:ind w:left="360" w:right="360"/>
         <w:jc w:val="both"/>
       </w:pPr>
       <w:r>
-        <w:t>The RTS/CTS (Request to Send / Clear to Send) mechanism is a flow control method used</w:t>
-      </w:r>
-      <w:r>
-        <w:rPr>
-          <w:spacing w:val="-5"/>
-        </w:rPr>
-        <w:t xml:space="preserve"> </w:t>
-      </w:r>
-      <w:r>
-        <w:t>to</w:t>
-      </w:r>
-      <w:r>
-        <w:rPr>
-          <w:spacing w:val="-5"/>
-        </w:rPr>
-        <w:t xml:space="preserve"> </w:t>
-      </w:r>
-      <w:r>
-        <w:t>avoid</w:t>
-      </w:r>
-      <w:r>
-        <w:rPr>
-          <w:spacing w:val="-5"/>
-        </w:rPr>
-        <w:t xml:space="preserve"> </w:t>
-      </w:r>
-      <w:r>
-        <w:t>data</w:t>
-      </w:r>
-      <w:r>
-        <w:rPr>
-          <w:spacing w:val="-5"/>
-        </w:rPr>
-        <w:t xml:space="preserve"> </w:t>
-      </w:r>
-      <w:r>
-        <w:t>collision</w:t>
-      </w:r>
-      <w:r>
-        <w:rPr>
-          <w:spacing w:val="-5"/>
-        </w:rPr>
-        <w:t xml:space="preserve"> </w:t>
-      </w:r>
-      <w:r>
-        <w:t>in</w:t>
-      </w:r>
-      <w:r>
-        <w:rPr>
-          <w:spacing w:val="-5"/>
-        </w:rPr>
-        <w:t xml:space="preserve"> </w:t>
-      </w:r>
-      <w:r>
-        <w:t>wireless</w:t>
-      </w:r>
-      <w:r>
-        <w:rPr>
-          <w:spacing w:val="-5"/>
-        </w:rPr>
-        <w:t xml:space="preserve"> </w:t>
-      </w:r>
-      <w:r>
-        <w:t>networks.</w:t>
-      </w:r>
-      <w:r>
-        <w:rPr>
-          <w:spacing w:val="-5"/>
-        </w:rPr>
-        <w:t xml:space="preserve"> </w:t>
-      </w:r>
-      <w:r>
-        <w:t>RTS/CTS</w:t>
-      </w:r>
-      <w:r>
-        <w:rPr>
-          <w:spacing w:val="-5"/>
-        </w:rPr>
-        <w:t xml:space="preserve"> </w:t>
-      </w:r>
-      <w:r>
-        <w:t>is</w:t>
-      </w:r>
-      <w:r>
-        <w:rPr>
-          <w:spacing w:val="-5"/>
-        </w:rPr>
-        <w:t xml:space="preserve"> </w:t>
-      </w:r>
-      <w:r>
-        <w:t>particularly</w:t>
-      </w:r>
-      <w:r>
-        <w:rPr>
-          <w:spacing w:val="-5"/>
-        </w:rPr>
-        <w:t xml:space="preserve"> </w:t>
-      </w:r>
-      <w:r>
-        <w:t>useful</w:t>
-      </w:r>
-      <w:r>
-        <w:rPr>
-          <w:spacing w:val="-5"/>
-        </w:rPr>
-        <w:t xml:space="preserve"> </w:t>
-      </w:r>
-      <w:r>
-        <w:t>in</w:t>
-      </w:r>
-      <w:r>
-        <w:rPr>
-          <w:spacing w:val="-5"/>
-        </w:rPr>
-        <w:t xml:space="preserve"> </w:t>
-      </w:r>
-      <w:r>
-        <w:t>environments with multiple devices competing for the wireless medium. It can be simulated in network simulations by adjusting parameters to evaluate its effectiveness in different scenarios.</w:t>
-      </w:r>
-    </w:p>
-    <w:p>
-      <w:pPr>
-        <w:pStyle w:val="Heading3"/>
+        <w:t>The RTS/CTS (Request to Send / Clear to Send) mechanism</w:t>
+      </w:r>
+      <w:r>
+        <w:t xml:space="preserve"> used in </w:t>
+      </w:r>
+      <w:r>
+        <w:rPr>
+          <w:b/>
+          <w:bCs/>
+        </w:rPr>
+        <w:t>Wi-Fi networks</w:t>
+      </w:r>
+      <w:r>
+        <w:t xml:space="preserve"> (and other wireless communication protocols) to reduce the chances of data collisions when multiple devices are trying to communicate over the same channel.</w:t>
+      </w:r>
+    </w:p>
+    <w:p>
+      <w:pPr>
+        <w:pStyle w:val="BodyText"/>
+        <w:spacing w:before="138" w:line="360" w:lineRule="auto"/>
+        <w:ind w:left="360" w:right="360"/>
         <w:jc w:val="both"/>
       </w:pPr>
-      <w:bookmarkStart w:id="6" w:name="_Toc192589720"/>
-      <w:r>
+    </w:p>
+    <w:p>
+      <w:pPr>
+        <w:pStyle w:val="Heading2"/>
+        <w:spacing w:line="360" w:lineRule="auto"/>
+        <w:rPr>
+          <w:b/>
+          <w:bCs/>
+          <w:i w:val="0"/>
+          <w:iCs w:val="0"/>
+        </w:rPr>
+      </w:pPr>
+      <w:bookmarkStart w:id="6" w:name="_Toc192604207"/>
+      <w:r>
+        <w:rPr>
+          <w:b/>
+          <w:bCs/>
+          <w:i w:val="0"/>
+          <w:iCs w:val="0"/>
+        </w:rPr>
         <w:t xml:space="preserve">Ad-hoc </w:t>
       </w:r>
       <w:r>
         <w:rPr>
+          <w:b/>
+          <w:bCs/>
+          <w:i w:val="0"/>
+          <w:iCs w:val="0"/>
           <w:spacing w:val="-4"/>
         </w:rPr>
         <w:t>Mode</w:t>
       </w:r>
       <w:bookmarkEnd w:id="6"/>
-    </w:p>
-    <w:p>
-      <w:pPr>
-        <w:pStyle w:val="ListParagraph"/>
-        <w:numPr>
-          <w:ilvl w:val="0"/>
-          <w:numId w:val="5"/>
-        </w:numPr>
-        <w:tabs>
-          <w:tab w:val="left" w:pos="1800"/>
-        </w:tabs>
-        <w:spacing w:before="138" w:line="360" w:lineRule="auto"/>
-        <w:ind w:right="369"/>
-        <w:jc w:val="both"/>
-        <w:rPr>
-          <w:sz w:val="24"/>
-        </w:rPr>
-      </w:pPr>
-      <w:r>
-        <w:rPr>
-          <w:sz w:val="24"/>
-        </w:rPr>
-        <w:t>It is a wireless networking mode where devices communicate directly with each other without the use of an access point or router.</w:t>
-      </w:r>
-    </w:p>
-    <w:p>
-      <w:pPr>
-        <w:pStyle w:val="ListParagraph"/>
-        <w:numPr>
-          <w:ilvl w:val="0"/>
-          <w:numId w:val="5"/>
-        </w:numPr>
-        <w:tabs>
-          <w:tab w:val="left" w:pos="1800"/>
-        </w:tabs>
-        <w:spacing w:line="360" w:lineRule="auto"/>
-        <w:ind w:right="361"/>
-        <w:jc w:val="both"/>
-        <w:rPr>
-          <w:sz w:val="24"/>
-        </w:rPr>
-      </w:pPr>
-      <w:r>
-        <w:rPr>
-          <w:sz w:val="24"/>
-        </w:rPr>
-        <w:t>It allows wireless devices to form a network on the fly without the need for an existing network infrastructure.</w:t>
-      </w:r>
     </w:p>
     <w:p>
       <w:pPr>
         <w:pStyle w:val="BodyText"/>
         <w:spacing w:line="360" w:lineRule="auto"/>
-        <w:ind w:left="360" w:right="358" w:firstLine="720"/>
+        <w:ind w:left="360" w:right="358"/>
         <w:jc w:val="both"/>
-      </w:pPr>
-      <w:r>
-        <w:t>In this project, we will analyze and evaluate the performance of the</w:t>
-      </w:r>
-      <w:r>
-        <w:rPr>
-          <w:spacing w:val="-2"/>
-        </w:rPr>
-        <w:t xml:space="preserve"> </w:t>
-      </w:r>
-      <w:r>
-        <w:t>CSMA/CA</w:t>
-      </w:r>
-      <w:r>
-        <w:rPr>
-          <w:spacing w:val="-2"/>
-        </w:rPr>
-        <w:t xml:space="preserve"> </w:t>
-      </w:r>
-      <w:r>
-        <w:t>protocol without the RTS/CTS scheme in Wi-fi networks, operating in Ad-hoc Mode as the number of nodes within the communication range increase from 2-30.</w:t>
+        <w:rPr>
+          <w:szCs w:val="22"/>
+        </w:rPr>
+      </w:pPr>
+      <w:r>
+        <w:rPr>
+          <w:szCs w:val="22"/>
+        </w:rPr>
+        <w:t xml:space="preserve">Ad-hoc mode is a decentralized network setup where devices communicate directly with each other, ideal for scenarios where no centralized infrastructure exists. In NS-3 </w:t>
+      </w:r>
+      <w:proofErr w:type="gramStart"/>
+      <w:r>
+        <w:rPr>
+          <w:szCs w:val="22"/>
+        </w:rPr>
+        <w:t xml:space="preserve">simulation, </w:t>
+      </w:r>
+      <w:r>
+        <w:rPr>
+          <w:szCs w:val="22"/>
+        </w:rPr>
+        <w:t xml:space="preserve"> we</w:t>
+      </w:r>
+      <w:proofErr w:type="gramEnd"/>
+      <w:r>
+        <w:rPr>
+          <w:szCs w:val="22"/>
+        </w:rPr>
+        <w:t xml:space="preserve"> a</w:t>
+      </w:r>
+      <w:r>
+        <w:rPr>
+          <w:szCs w:val="22"/>
+        </w:rPr>
+        <w:t xml:space="preserve">re using this mode by setting the MAC layer to </w:t>
+      </w:r>
+      <w:proofErr w:type="spellStart"/>
+      <w:r>
+        <w:rPr>
+          <w:szCs w:val="22"/>
+        </w:rPr>
+        <w:t>AdhocWifiMac</w:t>
+      </w:r>
+      <w:proofErr w:type="spellEnd"/>
+      <w:r>
+        <w:rPr>
+          <w:szCs w:val="22"/>
+        </w:rPr>
+        <w:t>, which allows all nodes to communicate without the need for an access point.</w:t>
       </w:r>
     </w:p>
     <w:p>
       <w:pPr>
         <w:pStyle w:val="BodyText"/>
-        <w:spacing w:before="124"/>
+        <w:spacing w:before="124" w:line="360" w:lineRule="auto"/>
+      </w:pPr>
+    </w:p>
+    <w:p>
+      <w:pPr>
+        <w:pStyle w:val="BodyText"/>
+        <w:spacing w:before="124" w:line="360" w:lineRule="auto"/>
+      </w:pPr>
+    </w:p>
+    <w:p>
+      <w:pPr>
+        <w:pStyle w:val="BodyText"/>
+        <w:spacing w:before="124" w:line="360" w:lineRule="auto"/>
+      </w:pPr>
+    </w:p>
+    <w:p>
+      <w:pPr>
+        <w:pStyle w:val="BodyText"/>
+        <w:spacing w:before="124" w:line="360" w:lineRule="auto"/>
+      </w:pPr>
+    </w:p>
+    <w:p>
+      <w:pPr>
+        <w:pStyle w:val="BodyText"/>
+        <w:spacing w:before="124" w:line="360" w:lineRule="auto"/>
+      </w:pPr>
+    </w:p>
+    <w:p>
+      <w:pPr>
+        <w:pStyle w:val="BodyText"/>
+        <w:spacing w:before="124" w:line="360" w:lineRule="auto"/>
+      </w:pPr>
+    </w:p>
+    <w:p>
+      <w:pPr>
+        <w:pStyle w:val="BodyText"/>
+        <w:spacing w:before="124" w:line="360" w:lineRule="auto"/>
+      </w:pPr>
+    </w:p>
+    <w:p>
+      <w:pPr>
+        <w:pStyle w:val="BodyText"/>
+        <w:spacing w:before="124" w:line="360" w:lineRule="auto"/>
+      </w:pPr>
+    </w:p>
+    <w:p>
+      <w:pPr>
+        <w:pStyle w:val="BodyText"/>
+        <w:spacing w:before="124" w:line="360" w:lineRule="auto"/>
+      </w:pPr>
+    </w:p>
+    <w:p>
+      <w:pPr>
+        <w:pStyle w:val="BodyText"/>
+        <w:spacing w:before="124" w:line="360" w:lineRule="auto"/>
+      </w:pPr>
+    </w:p>
+    <w:p>
+      <w:pPr>
+        <w:pStyle w:val="BodyText"/>
+        <w:spacing w:before="124" w:line="360" w:lineRule="auto"/>
+      </w:pPr>
+    </w:p>
+    <w:p>
+      <w:pPr>
+        <w:pStyle w:val="BodyText"/>
+        <w:spacing w:before="124" w:line="360" w:lineRule="auto"/>
+      </w:pPr>
+    </w:p>
+    <w:p>
+      <w:pPr>
+        <w:pStyle w:val="BodyText"/>
+        <w:spacing w:before="124" w:line="360" w:lineRule="auto"/>
       </w:pPr>
     </w:p>
     <w:p>
       <w:pPr>
         <w:pStyle w:val="Heading1"/>
-        <w:numPr>
-          <w:ilvl w:val="0"/>
-          <w:numId w:val="6"/>
-        </w:numPr>
-        <w:tabs>
-          <w:tab w:val="left" w:pos="1079"/>
-        </w:tabs>
-        <w:ind w:left="1079" w:hanging="756"/>
-        <w:jc w:val="left"/>
+        <w:rPr>
+          <w:i w:val="0"/>
+          <w:iCs w:val="0"/>
+        </w:rPr>
       </w:pPr>
       <w:bookmarkStart w:id="7" w:name="_TOC_250004"/>
-      <w:bookmarkStart w:id="8" w:name="_Toc192589721"/>
-      <w:r>
-        <w:t>SET</w:t>
-      </w:r>
-      <w:r>
-        <w:rPr>
-          <w:spacing w:val="-3"/>
-        </w:rPr>
-        <w:t xml:space="preserve"> </w:t>
-      </w:r>
-      <w:r>
-        <w:t>UP</w:t>
+      <w:bookmarkStart w:id="8" w:name="_Toc192604208"/>
+      <w:r>
+        <w:rPr>
+          <w:i w:val="0"/>
+          <w:iCs w:val="0"/>
+        </w:rPr>
+        <w:lastRenderedPageBreak/>
+        <w:t xml:space="preserve">2. </w:t>
+      </w:r>
+      <w:r>
+        <w:rPr>
+          <w:i w:val="0"/>
+          <w:iCs w:val="0"/>
+        </w:rPr>
+        <w:t>SET UP</w:t>
       </w:r>
       <w:bookmarkEnd w:id="7"/>
       <w:r>
         <w:rPr>
-          <w:spacing w:val="-2"/>
+          <w:i w:val="0"/>
+          <w:iCs w:val="0"/>
         </w:rPr>
         <w:t xml:space="preserve"> APPLICATION</w:t>
       </w:r>
@@ -2797,33 +2796,31 @@
     </w:p>
     <w:p>
       <w:pPr>
-        <w:pStyle w:val="ListParagraph"/>
-        <w:numPr>
-          <w:ilvl w:val="1"/>
-          <w:numId w:val="6"/>
-        </w:numPr>
-        <w:tabs>
-          <w:tab w:val="left" w:pos="1259"/>
-        </w:tabs>
-        <w:spacing w:before="161"/>
-        <w:ind w:left="1259" w:hanging="719"/>
+        <w:pStyle w:val="Heading2"/>
         <w:rPr>
           <w:rFonts w:ascii="Arial" w:hAnsi="Arial"/>
-          <w:i/>
-        </w:rPr>
-      </w:pPr>
-      <w:r>
-        <w:rPr>
-          <w:i/>
-          <w:spacing w:val="-2"/>
+          <w:b/>
+          <w:bCs/>
+          <w:i w:val="0"/>
+          <w:iCs w:val="0"/>
+        </w:rPr>
+      </w:pPr>
+      <w:bookmarkStart w:id="9" w:name="_Toc192604209"/>
+      <w:r>
+        <w:rPr>
+          <w:b/>
+          <w:bCs/>
+          <w:i w:val="0"/>
+          <w:iCs w:val="0"/>
         </w:rPr>
         <w:t>Design</w:t>
       </w:r>
+      <w:bookmarkEnd w:id="9"/>
     </w:p>
     <w:p>
       <w:pPr>
         <w:pStyle w:val="BodyText"/>
-        <w:spacing w:before="6"/>
+        <w:spacing w:before="6" w:line="360" w:lineRule="auto"/>
         <w:rPr>
           <w:i/>
           <w:sz w:val="11"/>
@@ -2838,7 +2835,7 @@
         <mc:AlternateContent>
           <mc:Choice Requires="wpg">
             <w:drawing>
-              <wp:anchor distT="0" distB="0" distL="0" distR="0" simplePos="0" relativeHeight="251656704" behindDoc="1" locked="0" layoutInCell="1" allowOverlap="1" wp14:anchorId="289101AF" wp14:editId="5DFA524A">
+              <wp:anchor distT="0" distB="0" distL="0" distR="0" simplePos="0" relativeHeight="251655168" behindDoc="1" locked="0" layoutInCell="1" allowOverlap="1" wp14:anchorId="289101AF" wp14:editId="5DFA524A">
                 <wp:simplePos x="0" y="0"/>
                 <wp:positionH relativeFrom="page">
                   <wp:posOffset>1047750</wp:posOffset>
@@ -2873,7 +2870,7 @@
                           <pic:cNvPicPr/>
                         </pic:nvPicPr>
                         <pic:blipFill>
-                          <a:blip r:embed="rId7" cstate="print"/>
+                          <a:blip r:embed="rId10" cstate="print"/>
                           <a:stretch>
                             <a:fillRect/>
                           </a:stretch>
@@ -2959,7 +2956,7 @@
           </mc:Choice>
           <mc:Fallback>
             <w:pict>
-              <v:group w14:anchorId="706F2D67" id="Group 2" o:spid="_x0000_s1026" style="position:absolute;margin-left:82.5pt;margin-top:8.25pt;width:469.5pt;height:90.75pt;z-index:-251659776;mso-wrap-distance-left:0;mso-wrap-distance-right:0;mso-position-horizontal-relative:page" coordsize="59626,11525" o:gfxdata="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">
+              <v:group w14:anchorId="148199BC" id="Group 2" o:spid="_x0000_s1026" style="position:absolute;margin-left:82.5pt;margin-top:8.25pt;width:469.5pt;height:90.75pt;z-index:-251661312;mso-wrap-distance-left:0;mso-wrap-distance-right:0;mso-position-horizontal-relative:page" coordsize="59626,11525" o:gfxdata="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">
                 <v:shapetype id="_x0000_t75" coordsize="21600,21600" o:spt="75" o:preferrelative="t" path="m@4@5l@4@11@9@11@9@5xe" filled="f" stroked="f">
                   <v:stroke joinstyle="miter"/>
                   <v:formulas>
@@ -2980,7 +2977,7 @@
                   <o:lock v:ext="edit" aspectratio="t"/>
                 </v:shapetype>
                 <v:shape id="Image 3" o:spid="_x0000_s1027" type="#_x0000_t75" style="position:absolute;left:3388;top:2549;width:49708;height:8833;visibility:visible;mso-wrap-style:square" o:gfxdata="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">
-                  <v:imagedata r:id="rId8" o:title=""/>
+                  <v:imagedata r:id="rId11" o:title=""/>
                 </v:shape>
                 <v:shape id="Graphic 4" o:spid="_x0000_s1028" style="position:absolute;width:59626;height:11525;visibility:visible;mso-wrap-style:square;v-text-anchor:top" coordsize="5962650,1152525" o:gfxdata="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" path="m,4762r5957887,em5957887,r,1147762em5962650,1147762r-5957888,em4762,1152525l4762,4762e" filled="f">
                   <v:path arrowok="t"/>
@@ -2994,7 +2991,7 @@
     </w:p>
     <w:p>
       <w:pPr>
-        <w:spacing w:before="166"/>
+        <w:spacing w:before="166" w:line="360" w:lineRule="auto"/>
         <w:ind w:left="180"/>
         <w:jc w:val="center"/>
         <w:rPr>
@@ -3136,7 +3133,7 @@
         <w:tabs>
           <w:tab w:val="left" w:pos="1079"/>
         </w:tabs>
-        <w:spacing w:before="127"/>
+        <w:spacing w:before="127" w:line="360" w:lineRule="auto"/>
         <w:ind w:left="1079" w:hanging="359"/>
         <w:rPr>
           <w:sz w:val="24"/>
@@ -3166,7 +3163,7 @@
         <w:tabs>
           <w:tab w:val="left" w:pos="1079"/>
         </w:tabs>
-        <w:spacing w:before="138"/>
+        <w:spacing w:before="138" w:line="360" w:lineRule="auto"/>
         <w:ind w:left="1079" w:hanging="359"/>
         <w:rPr>
           <w:sz w:val="24"/>
@@ -3196,7 +3193,7 @@
         <w:tabs>
           <w:tab w:val="left" w:pos="1079"/>
         </w:tabs>
-        <w:spacing w:before="138"/>
+        <w:spacing w:before="138" w:line="360" w:lineRule="auto"/>
         <w:ind w:left="1079" w:hanging="359"/>
         <w:rPr>
           <w:sz w:val="24"/>
@@ -3244,85 +3241,32 @@
     </w:p>
     <w:p>
       <w:pPr>
-        <w:tabs>
-          <w:tab w:val="left" w:pos="1079"/>
-        </w:tabs>
-        <w:spacing w:before="138"/>
-        <w:rPr>
-          <w:sz w:val="24"/>
-        </w:rPr>
-      </w:pPr>
-    </w:p>
-    <w:p>
-      <w:pPr>
-        <w:tabs>
-          <w:tab w:val="left" w:pos="1079"/>
-        </w:tabs>
-        <w:spacing w:before="138"/>
-        <w:rPr>
-          <w:sz w:val="24"/>
-        </w:rPr>
-      </w:pPr>
-    </w:p>
-    <w:p>
-      <w:pPr>
-        <w:tabs>
-          <w:tab w:val="left" w:pos="1079"/>
-        </w:tabs>
-        <w:spacing w:before="138"/>
-        <w:rPr>
-          <w:sz w:val="24"/>
-        </w:rPr>
-      </w:pPr>
-    </w:p>
-    <w:p>
-      <w:pPr>
-        <w:pStyle w:val="ListParagraph"/>
-        <w:numPr>
-          <w:ilvl w:val="1"/>
-          <w:numId w:val="6"/>
-        </w:numPr>
+        <w:pStyle w:val="Heading2"/>
+        <w:rPr>
+          <w:b/>
+          <w:bCs/>
+          <w:i w:val="0"/>
+          <w:iCs w:val="0"/>
+        </w:rPr>
+      </w:pPr>
+      <w:bookmarkStart w:id="10" w:name="_Toc192604210"/>
+      <w:r>
+        <w:rPr>
+          <w:b/>
+          <w:bCs/>
+          <w:i w:val="0"/>
+          <w:iCs w:val="0"/>
+        </w:rPr>
+        <w:t>Implement</w:t>
+      </w:r>
+      <w:bookmarkEnd w:id="10"/>
+    </w:p>
+    <w:p>
+      <w:pPr>
         <w:tabs>
           <w:tab w:val="left" w:pos="1259"/>
         </w:tabs>
-        <w:spacing w:before="138"/>
-        <w:ind w:left="1259" w:hanging="719"/>
-        <w:rPr>
-          <w:rFonts w:ascii="Arial" w:hAnsi="Arial"/>
-          <w:i/>
-          <w:sz w:val="24"/>
-        </w:rPr>
-      </w:pPr>
-      <w:r>
-        <w:rPr>
-          <w:i/>
-          <w:sz w:val="24"/>
-        </w:rPr>
-        <w:lastRenderedPageBreak/>
-        <w:t>Running simulation with 2-3</w:t>
-      </w:r>
-      <w:r>
-        <w:rPr>
-          <w:i/>
-          <w:sz w:val="24"/>
-        </w:rPr>
-        <w:t xml:space="preserve">0 </w:t>
-      </w:r>
-      <w:r>
-        <w:rPr>
-          <w:i/>
-          <w:spacing w:val="-2"/>
-          <w:sz w:val="24"/>
-        </w:rPr>
-        <w:t>node</w:t>
-      </w:r>
-    </w:p>
-    <w:p>
-      <w:pPr>
-        <w:tabs>
-          <w:tab w:val="left" w:pos="1259"/>
-        </w:tabs>
-        <w:spacing w:before="138"/>
+        <w:spacing w:before="138" w:line="360" w:lineRule="auto"/>
         <w:ind w:left="540"/>
         <w:jc w:val="center"/>
         <w:rPr>
@@ -3354,7 +3298,7 @@
                     <pic:cNvPicPr/>
                   </pic:nvPicPr>
                   <pic:blipFill>
-                    <a:blip r:embed="rId9">
+                    <a:blip r:embed="rId12">
                       <a:extLst>
                         <a:ext uri="{28A0092B-C50C-407E-A947-70E740481C1C}">
                           <a14:useLocalDpi xmlns:a14="http://schemas.microsoft.com/office/drawing/2010/main" val="0"/>
@@ -3383,7 +3327,7 @@
     </w:p>
     <w:p>
       <w:pPr>
-        <w:spacing w:before="202"/>
+        <w:spacing w:before="202" w:line="360" w:lineRule="auto"/>
         <w:jc w:val="center"/>
         <w:rPr>
           <w:i/>
@@ -3394,6 +3338,7 @@
         <w:rPr>
           <w:i/>
         </w:rPr>
+        <w:lastRenderedPageBreak/>
         <w:t>Figure</w:t>
       </w:r>
       <w:r>
@@ -3491,7 +3436,7 @@
     </w:p>
     <w:p>
       <w:pPr>
-        <w:spacing w:before="202"/>
+        <w:spacing w:before="202" w:line="360" w:lineRule="auto"/>
         <w:jc w:val="center"/>
         <w:rPr>
           <w:i/>
@@ -3503,7 +3448,7 @@
         <w:tabs>
           <w:tab w:val="left" w:pos="1259"/>
         </w:tabs>
-        <w:spacing w:before="138"/>
+        <w:spacing w:before="138" w:line="360" w:lineRule="auto"/>
         <w:jc w:val="center"/>
         <w:rPr>
           <w:rFonts w:ascii="Arial" w:hAnsi="Arial"/>
@@ -3534,7 +3479,7 @@
                     <pic:cNvPicPr/>
                   </pic:nvPicPr>
                   <pic:blipFill>
-                    <a:blip r:embed="rId10">
+                    <a:blip r:embed="rId13">
                       <a:extLst>
                         <a:ext uri="{28A0092B-C50C-407E-A947-70E740481C1C}">
                           <a14:useLocalDpi xmlns:a14="http://schemas.microsoft.com/office/drawing/2010/main" val="0"/>
@@ -3566,7 +3511,7 @@
         <w:tabs>
           <w:tab w:val="left" w:pos="1259"/>
         </w:tabs>
-        <w:spacing w:before="138"/>
+        <w:spacing w:before="138" w:line="360" w:lineRule="auto"/>
         <w:jc w:val="center"/>
         <w:rPr>
           <w:rFonts w:ascii="Arial" w:hAnsi="Arial"/>
@@ -3690,7 +3635,7 @@
         <w:tabs>
           <w:tab w:val="left" w:pos="1079"/>
         </w:tabs>
-        <w:spacing w:before="110"/>
+        <w:spacing w:before="110" w:line="360" w:lineRule="auto"/>
         <w:rPr>
           <w:sz w:val="24"/>
         </w:rPr>
@@ -3731,7 +3676,7 @@
         <w:tabs>
           <w:tab w:val="left" w:pos="1439"/>
         </w:tabs>
-        <w:spacing w:before="148"/>
+        <w:spacing w:before="148" w:line="360" w:lineRule="auto"/>
         <w:ind w:left="1439" w:hanging="719"/>
         <w:rPr>
           <w:sz w:val="24"/>
@@ -3889,7 +3834,7 @@
         <w:tabs>
           <w:tab w:val="left" w:pos="1439"/>
         </w:tabs>
-        <w:spacing w:before="149"/>
+        <w:spacing w:before="149" w:line="360" w:lineRule="auto"/>
         <w:ind w:left="1439" w:hanging="719"/>
         <w:rPr>
           <w:sz w:val="24"/>
@@ -4003,7 +3948,7 @@
     <w:p>
       <w:pPr>
         <w:pStyle w:val="BodyText"/>
-        <w:spacing w:before="6"/>
+        <w:spacing w:before="6" w:line="360" w:lineRule="auto"/>
         <w:rPr>
           <w:sz w:val="12"/>
         </w:rPr>
@@ -4014,7 +3959,7 @@
           <w:sz w:val="12"/>
         </w:rPr>
         <w:drawing>
-          <wp:anchor distT="0" distB="0" distL="0" distR="0" simplePos="0" relativeHeight="251658752" behindDoc="1" locked="0" layoutInCell="1" allowOverlap="1" wp14:anchorId="6A3ACEBF" wp14:editId="6D1A6481">
+          <wp:anchor distT="0" distB="0" distL="0" distR="0" simplePos="0" relativeHeight="251657216" behindDoc="1" locked="0" layoutInCell="1" allowOverlap="1" wp14:anchorId="6A3ACEBF" wp14:editId="6D1A6481">
             <wp:simplePos x="0" y="0"/>
             <wp:positionH relativeFrom="page">
               <wp:posOffset>1647825</wp:posOffset>
@@ -4037,7 +3982,7 @@
                     <pic:cNvPicPr/>
                   </pic:nvPicPr>
                   <pic:blipFill>
-                    <a:blip r:embed="rId11" cstate="print"/>
+                    <a:blip r:embed="rId14" cstate="print"/>
                     <a:stretch>
                       <a:fillRect/>
                     </a:stretch>
@@ -4060,7 +4005,7 @@
     </w:p>
     <w:p>
       <w:pPr>
-        <w:spacing w:before="148"/>
+        <w:spacing w:before="148" w:line="360" w:lineRule="auto"/>
         <w:ind w:left="3661"/>
         <w:rPr>
           <w:i/>
@@ -4162,7 +4107,7 @@
         <w:tabs>
           <w:tab w:val="left" w:pos="1079"/>
         </w:tabs>
-        <w:spacing w:before="111"/>
+        <w:spacing w:before="111" w:line="360" w:lineRule="auto"/>
         <w:ind w:left="1079" w:hanging="359"/>
         <w:rPr>
           <w:rFonts w:ascii="Courier New" w:hAnsi="Courier New"/>
@@ -4205,7 +4150,7 @@
         <w:tabs>
           <w:tab w:val="left" w:pos="1079"/>
         </w:tabs>
-        <w:spacing w:before="148"/>
+        <w:spacing w:before="148" w:line="360" w:lineRule="auto"/>
         <w:ind w:left="1079" w:hanging="359"/>
         <w:rPr>
           <w:sz w:val="24"/>
@@ -4258,7 +4203,7 @@
         <w:tabs>
           <w:tab w:val="left" w:pos="1079"/>
         </w:tabs>
-        <w:spacing w:before="149"/>
+        <w:spacing w:before="149" w:line="360" w:lineRule="auto"/>
         <w:ind w:left="1079" w:hanging="359"/>
         <w:rPr>
           <w:sz w:val="24"/>
@@ -4427,6 +4372,7 @@
     <w:p>
       <w:pPr>
         <w:pStyle w:val="ListParagraph"/>
+        <w:spacing w:line="360" w:lineRule="auto"/>
         <w:rPr>
           <w:sz w:val="24"/>
         </w:rPr>
@@ -4440,6 +4386,7 @@
     <w:p>
       <w:pPr>
         <w:pStyle w:val="BodyText"/>
+        <w:spacing w:line="360" w:lineRule="auto"/>
         <w:ind w:left="1320"/>
         <w:rPr>
           <w:sz w:val="20"/>
@@ -4467,7 +4414,7 @@
                     <pic:cNvPicPr/>
                   </pic:nvPicPr>
                   <pic:blipFill>
-                    <a:blip r:embed="rId12" cstate="print"/>
+                    <a:blip r:embed="rId15" cstate="print"/>
                     <a:stretch>
                       <a:fillRect/>
                     </a:stretch>
@@ -4490,7 +4437,7 @@
     </w:p>
     <w:p>
       <w:pPr>
-        <w:spacing w:before="196"/>
+        <w:spacing w:before="196" w:line="360" w:lineRule="auto"/>
         <w:ind w:left="1023" w:right="1023"/>
         <w:jc w:val="center"/>
         <w:rPr>
@@ -4573,6 +4520,7 @@
     <w:p>
       <w:pPr>
         <w:pStyle w:val="BodyText"/>
+        <w:spacing w:line="360" w:lineRule="auto"/>
         <w:rPr>
           <w:i/>
           <w:sz w:val="22"/>
@@ -4582,7 +4530,7 @@
     <w:p>
       <w:pPr>
         <w:pStyle w:val="BodyText"/>
-        <w:spacing w:before="20"/>
+        <w:spacing w:before="20" w:line="360" w:lineRule="auto"/>
         <w:rPr>
           <w:i/>
           <w:sz w:val="22"/>
@@ -4592,91 +4540,85 @@
     <w:p>
       <w:pPr>
         <w:pStyle w:val="Heading1"/>
-        <w:numPr>
-          <w:ilvl w:val="0"/>
-          <w:numId w:val="6"/>
-        </w:numPr>
-        <w:tabs>
-          <w:tab w:val="left" w:pos="1079"/>
-        </w:tabs>
-        <w:ind w:left="1079" w:hanging="689"/>
-        <w:jc w:val="left"/>
-      </w:pPr>
-      <w:bookmarkStart w:id="9" w:name="_TOC_250003"/>
-      <w:bookmarkStart w:id="10" w:name="_Toc192589722"/>
-      <w:r>
-        <w:t>COLLECT</w:t>
-      </w:r>
-      <w:r>
-        <w:rPr>
-          <w:spacing w:val="-9"/>
-        </w:rPr>
-        <w:t xml:space="preserve"> </w:t>
-      </w:r>
-      <w:r>
-        <w:t>AND</w:t>
-      </w:r>
-      <w:r>
-        <w:rPr>
-          <w:spacing w:val="-9"/>
-        </w:rPr>
-        <w:t xml:space="preserve"> </w:t>
-      </w:r>
-      <w:r>
-        <w:t>ANALYZE</w:t>
-      </w:r>
-      <w:r>
-        <w:rPr>
-          <w:spacing w:val="-9"/>
-        </w:rPr>
-        <w:t xml:space="preserve"> </w:t>
-      </w:r>
-      <w:bookmarkEnd w:id="9"/>
-      <w:r>
-        <w:rPr>
-          <w:spacing w:val="-4"/>
-        </w:rPr>
-        <w:t>DATA</w:t>
-      </w:r>
-      <w:bookmarkEnd w:id="10"/>
+        <w:rPr>
+          <w:i w:val="0"/>
+          <w:iCs w:val="0"/>
+        </w:rPr>
+      </w:pPr>
+      <w:bookmarkStart w:id="11" w:name="_TOC_250003"/>
+      <w:bookmarkStart w:id="12" w:name="_Toc192604211"/>
+      <w:r>
+        <w:rPr>
+          <w:i w:val="0"/>
+          <w:iCs w:val="0"/>
+        </w:rPr>
+        <w:t xml:space="preserve">3. </w:t>
+      </w:r>
+      <w:bookmarkEnd w:id="11"/>
+      <w:bookmarkEnd w:id="12"/>
+      <w:r>
+        <w:rPr>
+          <w:i w:val="0"/>
+          <w:iCs w:val="0"/>
+        </w:rPr>
+        <w:t>Data Collection and Analyzation</w:t>
+      </w:r>
     </w:p>
     <w:p>
       <w:pPr>
         <w:pStyle w:val="Heading2"/>
-        <w:numPr>
-          <w:ilvl w:val="0"/>
-          <w:numId w:val="2"/>
-        </w:numPr>
-        <w:tabs>
-          <w:tab w:val="left" w:pos="1079"/>
-        </w:tabs>
-        <w:spacing w:before="199"/>
-        <w:ind w:left="1079" w:hanging="359"/>
-      </w:pPr>
-      <w:bookmarkStart w:id="11" w:name="_TOC_250002"/>
-      <w:bookmarkStart w:id="12" w:name="_Toc192589723"/>
-      <w:r>
+        <w:rPr>
+          <w:b/>
+          <w:bCs/>
+          <w:i w:val="0"/>
+          <w:iCs w:val="0"/>
+        </w:rPr>
+      </w:pPr>
+      <w:bookmarkStart w:id="13" w:name="_TOC_250002"/>
+      <w:bookmarkStart w:id="14" w:name="_Toc192604212"/>
+      <w:r>
+        <w:rPr>
+          <w:b/>
+          <w:bCs/>
+          <w:i w:val="0"/>
+          <w:iCs w:val="0"/>
+        </w:rPr>
         <w:t>Collect</w:t>
       </w:r>
       <w:r>
         <w:rPr>
-          <w:spacing w:val="-7"/>
-        </w:rPr>
-        <w:t xml:space="preserve"> </w:t>
-      </w:r>
-      <w:bookmarkEnd w:id="11"/>
-      <w:r>
-        <w:rPr>
-          <w:spacing w:val="-4"/>
+          <w:b/>
+          <w:bCs/>
+          <w:i w:val="0"/>
+          <w:iCs w:val="0"/>
+        </w:rPr>
+        <w:t>ed</w:t>
+      </w:r>
+      <w:r>
+        <w:rPr>
+          <w:b/>
+          <w:bCs/>
+          <w:i w:val="0"/>
+          <w:iCs w:val="0"/>
+        </w:rPr>
+        <w:t xml:space="preserve"> </w:t>
+      </w:r>
+      <w:bookmarkEnd w:id="13"/>
+      <w:r>
+        <w:rPr>
+          <w:b/>
+          <w:bCs/>
+          <w:i w:val="0"/>
+          <w:iCs w:val="0"/>
         </w:rPr>
         <w:t>Data</w:t>
       </w:r>
-      <w:bookmarkEnd w:id="12"/>
+      <w:bookmarkEnd w:id="14"/>
     </w:p>
     <w:p>
       <w:pPr>
         <w:pStyle w:val="BodyText"/>
-        <w:spacing w:before="2"/>
+        <w:spacing w:before="2" w:line="360" w:lineRule="auto"/>
         <w:rPr>
           <w:i/>
           <w:sz w:val="26"/>
@@ -4689,6 +4631,7 @@
         <w:tabs>
           <w:tab w:val="left" w:pos="1219"/>
         </w:tabs>
+        <w:spacing w:line="360" w:lineRule="auto"/>
         <w:ind w:left="720"/>
       </w:pPr>
       <w:r>
@@ -4807,7 +4750,7 @@
     <w:p>
       <w:pPr>
         <w:pStyle w:val="BodyText"/>
-        <w:spacing w:before="6"/>
+        <w:spacing w:before="6" w:line="360" w:lineRule="auto"/>
         <w:rPr>
           <w:sz w:val="12"/>
         </w:rPr>
@@ -4818,7 +4761,7 @@
           <w:sz w:val="12"/>
         </w:rPr>
         <w:drawing>
-          <wp:anchor distT="0" distB="0" distL="0" distR="0" simplePos="0" relativeHeight="251659776" behindDoc="1" locked="0" layoutInCell="1" allowOverlap="1" wp14:anchorId="3312D110" wp14:editId="73EB13A0">
+          <wp:anchor distT="0" distB="0" distL="0" distR="0" simplePos="0" relativeHeight="251659264" behindDoc="1" locked="0" layoutInCell="1" allowOverlap="1" wp14:anchorId="3312D110" wp14:editId="73EB13A0">
             <wp:simplePos x="0" y="0"/>
             <wp:positionH relativeFrom="page">
               <wp:posOffset>1404937</wp:posOffset>
@@ -4841,7 +4784,7 @@
                     <pic:cNvPicPr/>
                   </pic:nvPicPr>
                   <pic:blipFill>
-                    <a:blip r:embed="rId13" cstate="print"/>
+                    <a:blip r:embed="rId16" cstate="print"/>
                     <a:stretch>
                       <a:fillRect/>
                     </a:stretch>
@@ -4864,7 +4807,7 @@
     </w:p>
     <w:p>
       <w:pPr>
-        <w:spacing w:before="188"/>
+        <w:spacing w:before="188" w:line="360" w:lineRule="auto"/>
         <w:ind w:left="1023" w:right="1023"/>
         <w:jc w:val="center"/>
         <w:rPr>
@@ -4962,7 +4905,7 @@
     <w:p>
       <w:pPr>
         <w:pStyle w:val="BodyText"/>
-        <w:spacing w:before="234"/>
+        <w:spacing w:before="234" w:line="360" w:lineRule="auto"/>
         <w:rPr>
           <w:i/>
           <w:sz w:val="22"/>
@@ -4972,34 +4915,35 @@
     <w:p>
       <w:pPr>
         <w:pStyle w:val="Heading2"/>
-        <w:numPr>
-          <w:ilvl w:val="0"/>
-          <w:numId w:val="2"/>
-        </w:numPr>
-        <w:tabs>
-          <w:tab w:val="left" w:pos="1079"/>
-        </w:tabs>
-        <w:ind w:left="1079" w:hanging="359"/>
-      </w:pPr>
-      <w:bookmarkStart w:id="13" w:name="_TOC_250001"/>
-      <w:bookmarkStart w:id="14" w:name="_Toc192589724"/>
-      <w:r>
-        <w:t>Analyze</w:t>
-      </w:r>
-      <w:r>
-        <w:rPr>
-          <w:spacing w:val="-7"/>
-        </w:rPr>
-        <w:t xml:space="preserve"> </w:t>
-      </w:r>
-      <w:bookmarkEnd w:id="13"/>
-      <w:r>
-        <w:rPr>
-          <w:spacing w:val="-4"/>
+        <w:rPr>
+          <w:b/>
+          <w:bCs/>
+          <w:i w:val="0"/>
+          <w:iCs w:val="0"/>
+        </w:rPr>
+      </w:pPr>
+      <w:bookmarkStart w:id="15" w:name="_TOC_250001"/>
+      <w:bookmarkStart w:id="16" w:name="_Toc192604213"/>
+      <w:r>
+        <w:rPr>
+          <w:b/>
+          <w:bCs/>
+          <w:i w:val="0"/>
+          <w:iCs w:val="0"/>
+        </w:rPr>
+        <w:t xml:space="preserve">Analyze </w:t>
+      </w:r>
+      <w:bookmarkEnd w:id="15"/>
+      <w:r>
+        <w:rPr>
+          <w:b/>
+          <w:bCs/>
+          <w:i w:val="0"/>
+          <w:iCs w:val="0"/>
         </w:rPr>
         <w:t>Data</w:t>
       </w:r>
-      <w:bookmarkEnd w:id="14"/>
+      <w:bookmarkEnd w:id="16"/>
     </w:p>
     <w:p>
       <w:pPr>
@@ -5242,7 +5186,7 @@
         <w:tabs>
           <w:tab w:val="left" w:pos="1079"/>
         </w:tabs>
-        <w:spacing w:before="1"/>
+        <w:spacing w:before="1" w:line="360" w:lineRule="auto"/>
         <w:ind w:left="1079" w:hanging="359"/>
         <w:rPr>
           <w:sz w:val="24"/>
@@ -5401,7 +5345,7 @@
         <w:tabs>
           <w:tab w:val="left" w:pos="1799"/>
         </w:tabs>
-        <w:spacing w:before="139"/>
+        <w:spacing w:before="139" w:line="360" w:lineRule="auto"/>
         <w:ind w:left="1799" w:hanging="359"/>
         <w:rPr>
           <w:sz w:val="24"/>
@@ -5444,7 +5388,7 @@
         <w:tabs>
           <w:tab w:val="left" w:pos="1799"/>
         </w:tabs>
-        <w:spacing w:before="138"/>
+        <w:spacing w:before="138" w:line="360" w:lineRule="auto"/>
         <w:ind w:left="1799" w:hanging="359"/>
         <w:rPr>
           <w:sz w:val="24"/>
@@ -5474,7 +5418,7 @@
         <w:tabs>
           <w:tab w:val="left" w:pos="1799"/>
         </w:tabs>
-        <w:spacing w:before="137"/>
+        <w:spacing w:before="137" w:line="360" w:lineRule="auto"/>
         <w:ind w:left="1799" w:hanging="359"/>
         <w:rPr>
           <w:sz w:val="24"/>
@@ -5504,7 +5448,7 @@
         <w:tabs>
           <w:tab w:val="left" w:pos="1799"/>
         </w:tabs>
-        <w:spacing w:before="138"/>
+        <w:spacing w:before="138" w:line="360" w:lineRule="auto"/>
         <w:ind w:left="1799" w:hanging="359"/>
         <w:rPr>
           <w:sz w:val="24"/>
@@ -5527,6 +5471,7 @@
     <w:p>
       <w:pPr>
         <w:pStyle w:val="ListParagraph"/>
+        <w:spacing w:line="360" w:lineRule="auto"/>
         <w:rPr>
           <w:sz w:val="24"/>
         </w:rPr>
@@ -5540,6 +5485,7 @@
     <w:p>
       <w:pPr>
         <w:pStyle w:val="BodyText"/>
+        <w:spacing w:line="360" w:lineRule="auto"/>
         <w:ind w:left="862"/>
         <w:rPr>
           <w:sz w:val="20"/>
@@ -5567,7 +5513,7 @@
                     <pic:cNvPicPr/>
                   </pic:nvPicPr>
                   <pic:blipFill>
-                    <a:blip r:embed="rId14" cstate="print"/>
+                    <a:blip r:embed="rId17" cstate="print"/>
                     <a:stretch>
                       <a:fillRect/>
                     </a:stretch>
@@ -5590,7 +5536,7 @@
     </w:p>
     <w:p>
       <w:pPr>
-        <w:spacing w:before="112"/>
+        <w:spacing w:before="112" w:line="360" w:lineRule="auto"/>
         <w:ind w:left="1023" w:right="1023"/>
         <w:jc w:val="center"/>
         <w:rPr>
@@ -5730,6 +5676,7 @@
     <w:p>
       <w:pPr>
         <w:pStyle w:val="Heading4"/>
+        <w:spacing w:line="360" w:lineRule="auto"/>
       </w:pPr>
       <w:r>
         <w:t>=&gt;</w:t>
@@ -5753,7 +5700,7 @@
     <w:p>
       <w:pPr>
         <w:pStyle w:val="BodyText"/>
-        <w:spacing w:before="6"/>
+        <w:spacing w:before="6" w:line="360" w:lineRule="auto"/>
         <w:rPr>
           <w:b/>
           <w:i/>
@@ -5768,7 +5715,7 @@
           <w:sz w:val="12"/>
         </w:rPr>
         <w:drawing>
-          <wp:anchor distT="0" distB="0" distL="0" distR="0" simplePos="0" relativeHeight="251660800" behindDoc="1" locked="0" layoutInCell="1" allowOverlap="1" wp14:anchorId="5D8B5A25" wp14:editId="460E1DB9">
+          <wp:anchor distT="0" distB="0" distL="0" distR="0" simplePos="0" relativeHeight="251661312" behindDoc="1" locked="0" layoutInCell="1" allowOverlap="1" wp14:anchorId="5D8B5A25" wp14:editId="460E1DB9">
             <wp:simplePos x="0" y="0"/>
             <wp:positionH relativeFrom="page">
               <wp:posOffset>933450</wp:posOffset>
@@ -5791,7 +5738,7 @@
                     <pic:cNvPicPr/>
                   </pic:nvPicPr>
                   <pic:blipFill>
-                    <a:blip r:embed="rId15" cstate="print"/>
+                    <a:blip r:embed="rId18" cstate="print"/>
                     <a:stretch>
                       <a:fillRect/>
                     </a:stretch>
@@ -5814,7 +5761,7 @@
     </w:p>
     <w:p>
       <w:pPr>
-        <w:spacing w:before="181"/>
+        <w:spacing w:before="181" w:line="360" w:lineRule="auto"/>
         <w:ind w:left="1069"/>
         <w:jc w:val="both"/>
         <w:rPr>
@@ -6220,32 +6167,49 @@
     <w:p>
       <w:pPr>
         <w:pStyle w:val="BodyText"/>
-        <w:spacing w:before="124"/>
+        <w:spacing w:before="124" w:line="360" w:lineRule="auto"/>
       </w:pPr>
     </w:p>
     <w:p>
       <w:pPr>
         <w:pStyle w:val="Heading1"/>
-        <w:numPr>
-          <w:ilvl w:val="0"/>
-          <w:numId w:val="6"/>
-        </w:numPr>
         <w:tabs>
           <w:tab w:val="left" w:pos="1079"/>
         </w:tabs>
-        <w:ind w:left="1079" w:hanging="580"/>
-        <w:jc w:val="left"/>
-      </w:pPr>
-      <w:bookmarkStart w:id="15" w:name="_TOC_250000"/>
-      <w:bookmarkStart w:id="16" w:name="_Toc192589725"/>
-      <w:bookmarkEnd w:id="15"/>
-      <w:r>
-        <w:rPr>
-          <w:spacing w:val="-2"/>
-        </w:rPr>
-        <w:t>CONCLUSION</w:t>
-      </w:r>
-      <w:bookmarkEnd w:id="16"/>
+        <w:spacing w:line="360" w:lineRule="auto"/>
+        <w:rPr>
+          <w:i w:val="0"/>
+          <w:iCs w:val="0"/>
+        </w:rPr>
+      </w:pPr>
+      <w:bookmarkStart w:id="17" w:name="_TOC_250000"/>
+      <w:bookmarkStart w:id="18" w:name="_Toc192604214"/>
+      <w:bookmarkEnd w:id="17"/>
+      <w:r>
+        <w:rPr>
+          <w:i w:val="0"/>
+          <w:iCs w:val="0"/>
+          <w:spacing w:val="-2"/>
+        </w:rPr>
+        <w:t xml:space="preserve">4. </w:t>
+      </w:r>
+      <w:r>
+        <w:rPr>
+          <w:i w:val="0"/>
+          <w:iCs w:val="0"/>
+          <w:spacing w:val="-2"/>
+        </w:rPr>
+        <w:t>C</w:t>
+      </w:r>
+      <w:bookmarkEnd w:id="18"/>
+      <w:r>
+        <w:rPr>
+          <w:i w:val="0"/>
+          <w:iCs w:val="0"/>
+          <w:spacing w:val="-2"/>
+        </w:rPr>
+        <w:t>onclusion</w:t>
+      </w:r>
     </w:p>
     <w:p>
       <w:pPr>
@@ -6416,27 +6380,91 @@
     </w:p>
     <w:p>
       <w:pPr>
-        <w:spacing w:before="60"/>
-        <w:ind w:left="360"/>
+        <w:pStyle w:val="Heading1"/>
+        <w:rPr>
+          <w:i w:val="0"/>
+          <w:iCs w:val="0"/>
+        </w:rPr>
+      </w:pPr>
+      <w:bookmarkStart w:id="19" w:name="_Toc192604215"/>
+      <w:r>
+        <w:rPr>
+          <w:i w:val="0"/>
+          <w:iCs w:val="0"/>
+        </w:rPr>
+        <w:lastRenderedPageBreak/>
+        <w:t xml:space="preserve">5. </w:t>
+      </w:r>
+      <w:r>
+        <w:rPr>
+          <w:i w:val="0"/>
+          <w:iCs w:val="0"/>
+        </w:rPr>
+        <w:t>R</w:t>
+      </w:r>
+      <w:r>
+        <w:rPr>
+          <w:i w:val="0"/>
+          <w:iCs w:val="0"/>
+        </w:rPr>
+        <w:t>eferences</w:t>
+      </w:r>
+      <w:r>
+        <w:rPr>
+          <w:i w:val="0"/>
+          <w:iCs w:val="0"/>
+        </w:rPr>
+        <w:t>:</w:t>
+      </w:r>
+      <w:bookmarkEnd w:id="19"/>
+    </w:p>
+    <w:p>
+      <w:pPr>
+        <w:pStyle w:val="BodyText"/>
+        <w:spacing w:before="159" w:line="360" w:lineRule="auto"/>
         <w:rPr>
           <w:i/>
           <w:sz w:val="28"/>
         </w:rPr>
       </w:pPr>
-      <w:r>
-        <w:rPr>
-          <w:i/>
-          <w:spacing w:val="-2"/>
+      <w:hyperlink r:id="rId19" w:history="1">
+        <w:r>
+          <w:rPr>
+            <w:rStyle w:val="Hyperlink"/>
+            <w:i/>
+            <w:sz w:val="28"/>
+          </w:rPr>
+          <w:t>https://www.techtarget.com/searchnetworking/definition/CSMA-CA#:~:text=Carrier%20sense%20multiple%20access%2Fcollision%20avoidance%20(CSMA%2FCA),over%20a%20data%2</w:t>
+        </w:r>
+        <w:r>
+          <w:rPr>
+            <w:rStyle w:val="Hyperlink"/>
+            <w:i/>
+            <w:sz w:val="28"/>
+          </w:rPr>
+          <w:t>0</w:t>
+        </w:r>
+        <w:r>
+          <w:rPr>
+            <w:rStyle w:val="Hyperlink"/>
+            <w:i/>
+            <w:sz w:val="28"/>
+          </w:rPr>
+          <w:t>link%20layer</w:t>
+        </w:r>
+      </w:hyperlink>
+      <w:r>
+        <w:rPr>
+          <w:i/>
           <w:sz w:val="28"/>
         </w:rPr>
-        <w:lastRenderedPageBreak/>
-        <w:t>References:</w:t>
+        <w:t>.</w:t>
       </w:r>
     </w:p>
     <w:p>
       <w:pPr>
         <w:pStyle w:val="BodyText"/>
-        <w:spacing w:before="159"/>
+        <w:spacing w:before="159" w:line="360" w:lineRule="auto"/>
         <w:rPr>
           <w:i/>
           <w:sz w:val="28"/>
@@ -6576,9 +6604,10 @@
     </w:p>
     <w:p>
       <w:pPr>
+        <w:spacing w:line="360" w:lineRule="auto"/>
         <w:ind w:left="1080"/>
       </w:pPr>
-      <w:hyperlink r:id="rId16">
+      <w:hyperlink r:id="rId20">
         <w:r>
           <w:rPr>
             <w:color w:val="1154CC"/>
@@ -6597,16 +6626,8 @@
     </w:p>
     <w:p>
       <w:pPr>
-        <w:pStyle w:val="ListParagraph"/>
-        <w:numPr>
-          <w:ilvl w:val="0"/>
-          <w:numId w:val="1"/>
-        </w:numPr>
-        <w:tabs>
-          <w:tab w:val="left" w:pos="1080"/>
-        </w:tabs>
-        <w:spacing w:before="126" w:line="360" w:lineRule="auto"/>
-        <w:ind w:right="379"/>
+        <w:spacing w:line="360" w:lineRule="auto"/>
+        <w:ind w:left="1080"/>
       </w:pPr>
       <w:r>
         <w:t xml:space="preserve">“CSMA/CD and CSMA/CA Explained.” </w:t>
@@ -6620,7 +6641,7 @@
       <w:r>
         <w:t xml:space="preserve">, 9 April 2022, </w:t>
       </w:r>
-      <w:hyperlink r:id="rId17">
+      <w:hyperlink r:id="rId21">
         <w:r>
           <w:rPr>
             <w:color w:val="1154CC"/>
@@ -6633,9 +6654,10 @@
     </w:p>
     <w:p>
       <w:pPr>
+        <w:spacing w:line="360" w:lineRule="auto"/>
         <w:ind w:left="1080"/>
       </w:pPr>
-      <w:hyperlink r:id="rId18">
+      <w:hyperlink r:id="rId22">
         <w:r>
           <w:rPr>
             <w:color w:val="1154CC"/>
@@ -6677,7 +6699,7 @@
       <w:r>
         <w:t xml:space="preserve">, 21 March 2023, </w:t>
       </w:r>
-      <w:hyperlink r:id="rId19">
+      <w:hyperlink r:id="rId23">
         <w:r>
           <w:rPr>
             <w:color w:val="1154CC"/>
@@ -6704,6 +6726,7 @@
         <w:tabs>
           <w:tab w:val="left" w:pos="1079"/>
         </w:tabs>
+        <w:spacing w:line="360" w:lineRule="auto"/>
         <w:ind w:left="1079" w:hanging="359"/>
       </w:pPr>
       <w:r>
@@ -6749,7 +6772,7 @@
         </w:rPr>
         <w:t xml:space="preserve"> </w:t>
       </w:r>
-      <w:hyperlink r:id="rId20">
+      <w:hyperlink r:id="rId24">
         <w:r>
           <w:rPr>
             <w:color w:val="1154CC"/>
@@ -6776,7 +6799,7 @@
         <w:tabs>
           <w:tab w:val="left" w:pos="1079"/>
         </w:tabs>
-        <w:spacing w:before="126"/>
+        <w:spacing w:before="126" w:line="360" w:lineRule="auto"/>
         <w:ind w:left="1079" w:hanging="359"/>
       </w:pPr>
       <w:r>
@@ -6814,10 +6837,10 @@
     </w:p>
     <w:p>
       <w:pPr>
-        <w:spacing w:before="127"/>
+        <w:spacing w:before="127" w:line="360" w:lineRule="auto"/>
         <w:ind w:left="1080"/>
       </w:pPr>
-      <w:hyperlink r:id="rId21">
+      <w:hyperlink r:id="rId25">
         <w:r>
           <w:rPr>
             <w:color w:val="1154CC"/>
@@ -6844,7 +6867,7 @@
         <w:tabs>
           <w:tab w:val="left" w:pos="1079"/>
         </w:tabs>
-        <w:spacing w:before="126"/>
+        <w:spacing w:before="126" w:line="360" w:lineRule="auto"/>
         <w:ind w:left="1079" w:hanging="359"/>
       </w:pPr>
       <w:r>
@@ -6910,10 +6933,10 @@
     </w:p>
     <w:p>
       <w:pPr>
-        <w:spacing w:before="127"/>
+        <w:spacing w:before="127" w:line="360" w:lineRule="auto"/>
         <w:ind w:left="1080"/>
       </w:pPr>
-      <w:hyperlink r:id="rId22">
+      <w:hyperlink r:id="rId26">
         <w:r>
           <w:rPr>
             <w:color w:val="1154CC"/>
@@ -6940,7 +6963,7 @@
         <w:tabs>
           <w:tab w:val="left" w:pos="1079"/>
         </w:tabs>
-        <w:spacing w:before="126"/>
+        <w:spacing w:before="126" w:line="360" w:lineRule="auto"/>
         <w:ind w:left="1079" w:hanging="359"/>
       </w:pPr>
       <w:r>
@@ -6992,7 +7015,7 @@
         </w:rPr>
         <w:t xml:space="preserve"> </w:t>
       </w:r>
-      <w:hyperlink r:id="rId23">
+      <w:hyperlink r:id="rId27">
         <w:r>
           <w:rPr>
             <w:color w:val="1154CC"/>
@@ -7164,7 +7187,6 @@
       <w:lvlJc w:val="left"/>
       <w:pPr>
         <w:ind w:left="1080" w:hanging="360"/>
-        <w:jc w:val="left"/>
       </w:pPr>
       <w:rPr>
         <w:rFonts w:ascii="Times New Roman" w:eastAsia="Times New Roman" w:hAnsi="Times New Roman" w:cs="Times New Roman" w:hint="default"/>
@@ -7545,7 +7567,6 @@
       <w:lvlJc w:val="left"/>
       <w:pPr>
         <w:ind w:left="608" w:hanging="249"/>
-        <w:jc w:val="left"/>
       </w:pPr>
       <w:rPr>
         <w:rFonts w:hint="default"/>
@@ -7561,7 +7582,6 @@
       <w:lvlJc w:val="left"/>
       <w:pPr>
         <w:ind w:left="979" w:hanging="260"/>
-        <w:jc w:val="left"/>
       </w:pPr>
       <w:rPr>
         <w:rFonts w:ascii="Times New Roman" w:eastAsia="Times New Roman" w:hAnsi="Times New Roman" w:cs="Times New Roman" w:hint="default"/>
@@ -7793,7 +7813,6 @@
       <w:lvlJc w:val="left"/>
       <w:pPr>
         <w:ind w:left="1080" w:hanging="360"/>
-        <w:jc w:val="left"/>
       </w:pPr>
       <w:rPr>
         <w:rFonts w:ascii="Times New Roman" w:eastAsia="Times New Roman" w:hAnsi="Times New Roman" w:cs="Times New Roman" w:hint="default"/>
@@ -8533,7 +8552,6 @@
   <w:style w:type="character" w:default="1" w:styleId="DefaultParagraphFont">
     <w:name w:val="Default Paragraph Font"/>
     <w:uiPriority w:val="1"/>
-    <w:semiHidden/>
     <w:unhideWhenUsed/>
   </w:style>
   <w:style w:type="table" w:default="1" w:styleId="TableNormal">
@@ -8683,6 +8701,30 @@
     <w:rsid w:val="00024A31"/>
     <w:rPr>
       <w:color w:val="0000FF" w:themeColor="hyperlink"/>
+      <w:u w:val="single"/>
+    </w:rPr>
+  </w:style>
+  <w:style w:type="character" w:styleId="UnresolvedMention">
+    <w:name w:val="Unresolved Mention"/>
+    <w:basedOn w:val="DefaultParagraphFont"/>
+    <w:uiPriority w:val="99"/>
+    <w:semiHidden/>
+    <w:unhideWhenUsed/>
+    <w:rsid w:val="00584BA1"/>
+    <w:rPr>
+      <w:color w:val="605E5C"/>
+      <w:shd w:val="clear" w:color="auto" w:fill="E1DFDD"/>
+    </w:rPr>
+  </w:style>
+  <w:style w:type="character" w:styleId="FollowedHyperlink">
+    <w:name w:val="FollowedHyperlink"/>
+    <w:basedOn w:val="DefaultParagraphFont"/>
+    <w:uiPriority w:val="99"/>
+    <w:semiHidden/>
+    <w:unhideWhenUsed/>
+    <w:rsid w:val="00C83490"/>
+    <w:rPr>
+      <w:color w:val="800080" w:themeColor="followedHyperlink"/>
       <w:u w:val="single"/>
     </w:rPr>
   </w:style>

</xml_diff>